<commit_message>
Adding enum types documentation
</commit_message>
<xml_diff>
--- a/doc/User's Guide.docx
+++ b/doc/User's Guide.docx
@@ -2,8 +2,6 @@
 <file path=word/document.xml><?xml version="1.0" encoding="utf-8"?>
 <w:document xmlns:wpc="http://schemas.microsoft.com/office/word/2010/wordprocessingCanvas" xmlns:mc="http://schemas.openxmlformats.org/markup-compatibility/2006" xmlns:o="urn:schemas-microsoft-com:office:office" xmlns:r="http://schemas.openxmlformats.org/officeDocument/2006/relationships" xmlns:m="http://schemas.openxmlformats.org/officeDocument/2006/math" xmlns:v="urn:schemas-microsoft-com:vml" xmlns:wp14="http://schemas.microsoft.com/office/word/2010/wordprocessingDrawing" xmlns:wp="http://schemas.openxmlformats.org/drawingml/2006/wordprocessingDrawing" xmlns:w10="urn:schemas-microsoft-com:office:word" xmlns:w="http://schemas.openxmlformats.org/wordprocessingml/2006/main" xmlns:w14="http://schemas.microsoft.com/office/word/2010/wordml" xmlns:wpg="http://schemas.microsoft.com/office/word/2010/wordprocessingGroup" xmlns:wpi="http://schemas.microsoft.com/office/word/2010/wordprocessingInk" xmlns:wne="http://schemas.microsoft.com/office/word/2006/wordml" xmlns:wps="http://schemas.microsoft.com/office/word/2010/wordprocessingShape" mc:Ignorable="w14 wp14">
   <w:body>
-    <w:bookmarkStart w:id="0" w:name="_GoBack" w:displacedByCustomXml="next"/>
-    <w:bookmarkEnd w:id="0" w:displacedByCustomXml="next"/>
     <w:sdt>
       <w:sdtPr>
         <w:rPr>
@@ -68,9 +66,6 @@
                 </w:rPr>
                 <w:alias w:val="Title"/>
                 <w:id w:val="15524250"/>
-                <w:placeholder>
-                  <w:docPart w:val="628394ACB9FC413D856C6311DEE5BEC6"/>
-                </w:placeholder>
                 <w:dataBinding w:prefixMappings="xmlns:ns0='http://schemas.openxmlformats.org/package/2006/metadata/core-properties' xmlns:ns1='http://purl.org/dc/elements/1.1/'" w:xpath="/ns0:coreProperties[1]/ns1:title[1]" w:storeItemID="{6C3C8BC8-F283-45AE-878A-BAB7291924A1}"/>
                 <w:text/>
               </w:sdtPr>
@@ -263,7 +258,7 @@
                 <w:alias w:val="Date"/>
                 <w:id w:val="516659546"/>
                 <w:dataBinding w:prefixMappings="xmlns:ns0='http://schemas.microsoft.com/office/2006/coverPageProps'" w:xpath="/ns0:CoverPageProperties[1]/ns0:PublishDate[1]" w:storeItemID="{55AF091B-3C7A-41E3-B477-F2FDAA23CFDA}"/>
-                <w:date w:fullDate="2016-09-18T00:00:00Z">
+                <w:date w:fullDate="2016-09-26T00:00:00Z">
                   <w:dateFormat w:val="M/d/yyyy"/>
                   <w:lid w:val="en-US"/>
                   <w:storeMappedDataAs w:val="dateTime"/>
@@ -291,7 +286,14 @@
                         <w:b/>
                         <w:bCs/>
                       </w:rPr>
-                      <w:t>9/18</w:t>
+                      <w:t>9/</w:t>
+                    </w:r>
+                    <w:r>
+                      <w:rPr>
+                        <w:b/>
+                        <w:bCs/>
+                      </w:rPr>
+                      <w:t>26</w:t>
                     </w:r>
                     <w:r>
                       <w:rPr>
@@ -346,6 +348,8 @@
             <w:br w:type="page"/>
           </w:r>
         </w:p>
+        <w:bookmarkStart w:id="0" w:name="_GoBack" w:displacedByCustomXml="next"/>
+        <w:bookmarkEnd w:id="0" w:displacedByCustomXml="next"/>
       </w:sdtContent>
     </w:sdt>
     <w:p>
@@ -1317,6 +1321,7 @@
       </w:r>
     </w:p>
     <w:p/>
+    <w:p/>
     <w:p>
       <w:pPr>
         <w:pStyle w:val="Heading2"/>
@@ -2192,6 +2197,7 @@
     </w:p>
     <w:p>
       <w:r>
+        <w:lastRenderedPageBreak/>
         <w:t>The base data types that can be used in schemas are summarized as:</w:t>
       </w:r>
     </w:p>
@@ -2227,7 +2233,6 @@
               <w:rPr>
                 <w:b/>
               </w:rPr>
-              <w:lastRenderedPageBreak/>
               <w:t>Type</w:t>
             </w:r>
           </w:p>
@@ -2704,6 +2709,343 @@
       <w:pPr>
         <w:pStyle w:val="Heading2"/>
       </w:pPr>
+    </w:p>
+    <w:p>
+      <w:pPr>
+        <w:pStyle w:val="Heading2"/>
+      </w:pPr>
+      <w:proofErr w:type="spellStart"/>
+      <w:r>
+        <w:t>Enums</w:t>
+      </w:r>
+      <w:proofErr w:type="spellEnd"/>
+    </w:p>
+    <w:p>
+      <w:proofErr w:type="spellStart"/>
+      <w:proofErr w:type="gramStart"/>
+      <w:r>
+        <w:t>grdb</w:t>
+      </w:r>
+      <w:proofErr w:type="spellEnd"/>
+      <w:proofErr w:type="gramEnd"/>
+      <w:r>
+        <w:t xml:space="preserve"> includes an enumerated type that can be used as attributes for vertices and edges.  An enumerated type is defined as follows:</w:t>
+      </w:r>
+    </w:p>
+    <w:p>
+      <w:pPr>
+        <w:spacing w:after="0"/>
+        <w:ind w:left="1440" w:hanging="1440"/>
+        <w:rPr>
+          <w:rFonts w:ascii="Courier New" w:hAnsi="Courier New" w:cs="Courier New"/>
+          <w:b/>
+          <w:sz w:val="20"/>
+          <w:szCs w:val="20"/>
+        </w:rPr>
+      </w:pPr>
+      <w:proofErr w:type="spellStart"/>
+      <w:proofErr w:type="gramStart"/>
+      <w:r>
+        <w:rPr>
+          <w:rFonts w:ascii="Courier New" w:hAnsi="Courier New" w:cs="Courier New"/>
+          <w:b/>
+          <w:sz w:val="20"/>
+          <w:szCs w:val="20"/>
+        </w:rPr>
+        <w:t>grdb</w:t>
+      </w:r>
+      <w:proofErr w:type="spellEnd"/>
+      <w:proofErr w:type="gramEnd"/>
+      <w:r>
+        <w:rPr>
+          <w:rFonts w:ascii="Courier New" w:hAnsi="Courier New" w:cs="Courier New"/>
+          <w:b/>
+          <w:sz w:val="20"/>
+          <w:szCs w:val="20"/>
+        </w:rPr>
+        <w:t>&gt;</w:t>
+      </w:r>
+      <w:r>
+        <w:rPr>
+          <w:rFonts w:ascii="Courier New" w:hAnsi="Courier New" w:cs="Courier New"/>
+          <w:b/>
+          <w:sz w:val="20"/>
+          <w:szCs w:val="20"/>
+        </w:rPr>
+        <w:t xml:space="preserve"> </w:t>
+      </w:r>
+      <w:proofErr w:type="spellStart"/>
+      <w:r>
+        <w:rPr>
+          <w:rFonts w:ascii="Courier New" w:hAnsi="Courier New" w:cs="Courier New"/>
+          <w:b/>
+          <w:sz w:val="20"/>
+          <w:szCs w:val="20"/>
+        </w:rPr>
+        <w:t>enum</w:t>
+      </w:r>
+      <w:proofErr w:type="spellEnd"/>
+      <w:r>
+        <w:rPr>
+          <w:rFonts w:ascii="Courier New" w:hAnsi="Courier New" w:cs="Courier New"/>
+          <w:b/>
+          <w:sz w:val="20"/>
+          <w:szCs w:val="20"/>
+        </w:rPr>
+        <w:t xml:space="preserve"> relatives father mother brother sister son daughter</w:t>
+      </w:r>
+    </w:p>
+    <w:p>
+      <w:pPr>
+        <w:spacing w:after="0"/>
+        <w:ind w:left="1440" w:hanging="1440"/>
+        <w:rPr>
+          <w:rFonts w:ascii="Courier New" w:hAnsi="Courier New" w:cs="Courier New"/>
+          <w:b/>
+          <w:sz w:val="20"/>
+          <w:szCs w:val="20"/>
+        </w:rPr>
+      </w:pPr>
+      <w:proofErr w:type="spellStart"/>
+      <w:proofErr w:type="gramStart"/>
+      <w:r>
+        <w:rPr>
+          <w:rFonts w:ascii="Courier New" w:hAnsi="Courier New" w:cs="Courier New"/>
+          <w:b/>
+          <w:sz w:val="20"/>
+          <w:szCs w:val="20"/>
+        </w:rPr>
+        <w:t>grdb</w:t>
+      </w:r>
+      <w:proofErr w:type="spellEnd"/>
+      <w:proofErr w:type="gramEnd"/>
+      <w:r>
+        <w:rPr>
+          <w:rFonts w:ascii="Courier New" w:hAnsi="Courier New" w:cs="Courier New"/>
+          <w:b/>
+          <w:sz w:val="20"/>
+          <w:szCs w:val="20"/>
+        </w:rPr>
+        <w:t>&gt;</w:t>
+      </w:r>
+      <w:r>
+        <w:rPr>
+          <w:rFonts w:ascii="Courier New" w:hAnsi="Courier New" w:cs="Courier New"/>
+          <w:b/>
+          <w:sz w:val="20"/>
+          <w:szCs w:val="20"/>
+        </w:rPr>
+        <w:t xml:space="preserve"> </w:t>
+      </w:r>
+      <w:proofErr w:type="spellStart"/>
+      <w:r>
+        <w:rPr>
+          <w:rFonts w:ascii="Courier New" w:hAnsi="Courier New" w:cs="Courier New"/>
+          <w:b/>
+          <w:sz w:val="20"/>
+          <w:szCs w:val="20"/>
+        </w:rPr>
+        <w:t>enum</w:t>
+      </w:r>
+      <w:proofErr w:type="spellEnd"/>
+    </w:p>
+    <w:p>
+      <w:pPr>
+        <w:spacing w:after="0"/>
+        <w:ind w:left="1440" w:hanging="1440"/>
+        <w:rPr>
+          <w:rFonts w:ascii="Courier New" w:hAnsi="Courier New" w:cs="Courier New"/>
+          <w:b/>
+          <w:sz w:val="20"/>
+          <w:szCs w:val="20"/>
+        </w:rPr>
+      </w:pPr>
+      <w:proofErr w:type="gramStart"/>
+      <w:r>
+        <w:rPr>
+          <w:rFonts w:ascii="Courier New" w:hAnsi="Courier New" w:cs="Courier New"/>
+          <w:b/>
+          <w:sz w:val="20"/>
+          <w:szCs w:val="20"/>
+        </w:rPr>
+        <w:t>relatives</w:t>
+      </w:r>
+      <w:proofErr w:type="gramEnd"/>
+      <w:r>
+        <w:rPr>
+          <w:rFonts w:ascii="Courier New" w:hAnsi="Courier New" w:cs="Courier New"/>
+          <w:b/>
+          <w:sz w:val="20"/>
+          <w:szCs w:val="20"/>
+        </w:rPr>
+        <w:t xml:space="preserve"> </w:t>
+      </w:r>
+      <w:r>
+        <w:rPr>
+          <w:rFonts w:ascii="Courier New" w:hAnsi="Courier New" w:cs="Courier New"/>
+          <w:b/>
+          <w:sz w:val="20"/>
+          <w:szCs w:val="20"/>
+        </w:rPr>
+        <w:t>{</w:t>
+      </w:r>
+      <w:proofErr w:type="spellStart"/>
+      <w:r>
+        <w:rPr>
+          <w:rFonts w:ascii="Courier New" w:hAnsi="Courier New" w:cs="Courier New"/>
+          <w:b/>
+          <w:sz w:val="20"/>
+          <w:szCs w:val="20"/>
+        </w:rPr>
+        <w:t>father,mother</w:t>
+      </w:r>
+      <w:r>
+        <w:rPr>
+          <w:rFonts w:ascii="Courier New" w:hAnsi="Courier New" w:cs="Courier New"/>
+          <w:b/>
+          <w:sz w:val="20"/>
+          <w:szCs w:val="20"/>
+        </w:rPr>
+        <w:t>,</w:t>
+      </w:r>
+      <w:r>
+        <w:rPr>
+          <w:rFonts w:ascii="Courier New" w:hAnsi="Courier New" w:cs="Courier New"/>
+          <w:b/>
+          <w:sz w:val="20"/>
+          <w:szCs w:val="20"/>
+        </w:rPr>
+        <w:t>brother</w:t>
+      </w:r>
+      <w:r>
+        <w:rPr>
+          <w:rFonts w:ascii="Courier New" w:hAnsi="Courier New" w:cs="Courier New"/>
+          <w:b/>
+          <w:sz w:val="20"/>
+          <w:szCs w:val="20"/>
+        </w:rPr>
+        <w:t>,</w:t>
+      </w:r>
+      <w:r>
+        <w:rPr>
+          <w:rFonts w:ascii="Courier New" w:hAnsi="Courier New" w:cs="Courier New"/>
+          <w:b/>
+          <w:sz w:val="20"/>
+          <w:szCs w:val="20"/>
+        </w:rPr>
+        <w:t>sister</w:t>
+      </w:r>
+      <w:r>
+        <w:rPr>
+          <w:rFonts w:ascii="Courier New" w:hAnsi="Courier New" w:cs="Courier New"/>
+          <w:b/>
+          <w:sz w:val="20"/>
+          <w:szCs w:val="20"/>
+        </w:rPr>
+        <w:t>,</w:t>
+      </w:r>
+      <w:r>
+        <w:rPr>
+          <w:rFonts w:ascii="Courier New" w:hAnsi="Courier New" w:cs="Courier New"/>
+          <w:b/>
+          <w:sz w:val="20"/>
+          <w:szCs w:val="20"/>
+        </w:rPr>
+        <w:t>son</w:t>
+      </w:r>
+      <w:r>
+        <w:rPr>
+          <w:rFonts w:ascii="Courier New" w:hAnsi="Courier New" w:cs="Courier New"/>
+          <w:b/>
+          <w:sz w:val="20"/>
+          <w:szCs w:val="20"/>
+        </w:rPr>
+        <w:t>,</w:t>
+      </w:r>
+      <w:r>
+        <w:rPr>
+          <w:rFonts w:ascii="Courier New" w:hAnsi="Courier New" w:cs="Courier New"/>
+          <w:b/>
+          <w:sz w:val="20"/>
+          <w:szCs w:val="20"/>
+        </w:rPr>
+        <w:t>daughter</w:t>
+      </w:r>
+      <w:proofErr w:type="spellEnd"/>
+      <w:r>
+        <w:rPr>
+          <w:rFonts w:ascii="Courier New" w:hAnsi="Courier New" w:cs="Courier New"/>
+          <w:b/>
+          <w:sz w:val="20"/>
+          <w:szCs w:val="20"/>
+        </w:rPr>
+        <w:t>}</w:t>
+      </w:r>
+    </w:p>
+    <w:p>
+      <w:pPr>
+        <w:spacing w:after="0"/>
+        <w:ind w:left="1440" w:hanging="1440"/>
+        <w:rPr>
+          <w:rFonts w:ascii="Courier New" w:hAnsi="Courier New" w:cs="Courier New"/>
+          <w:b/>
+          <w:sz w:val="20"/>
+          <w:szCs w:val="20"/>
+        </w:rPr>
+      </w:pPr>
+      <w:proofErr w:type="spellStart"/>
+      <w:proofErr w:type="gramStart"/>
+      <w:r>
+        <w:rPr>
+          <w:rFonts w:ascii="Courier New" w:hAnsi="Courier New" w:cs="Courier New"/>
+          <w:b/>
+          <w:sz w:val="20"/>
+          <w:szCs w:val="20"/>
+        </w:rPr>
+        <w:t>grdb</w:t>
+      </w:r>
+      <w:proofErr w:type="spellEnd"/>
+      <w:proofErr w:type="gramEnd"/>
+      <w:r>
+        <w:rPr>
+          <w:rFonts w:ascii="Courier New" w:hAnsi="Courier New" w:cs="Courier New"/>
+          <w:b/>
+          <w:sz w:val="20"/>
+          <w:szCs w:val="20"/>
+        </w:rPr>
+        <w:t>&gt;</w:t>
+      </w:r>
+    </w:p>
+    <w:p/>
+    <w:p>
+      <w:r>
+        <w:t xml:space="preserve">Once defined, the </w:t>
+      </w:r>
+      <w:proofErr w:type="spellStart"/>
+      <w:r>
+        <w:t>enum</w:t>
+      </w:r>
+      <w:proofErr w:type="spellEnd"/>
+      <w:r>
+        <w:t xml:space="preserve"> </w:t>
+      </w:r>
+      <w:r>
+        <w:rPr>
+          <w:rFonts w:ascii="Courier New" w:hAnsi="Courier New" w:cs="Courier New"/>
+          <w:b/>
+          <w:sz w:val="20"/>
+          <w:szCs w:val="20"/>
+        </w:rPr>
+        <w:t xml:space="preserve">relatives, </w:t>
+      </w:r>
+      <w:r>
+        <w:t>can be used anywhere a base type can.</w:t>
+      </w:r>
+    </w:p>
+    <w:p>
+      <w:pPr>
+        <w:pStyle w:val="Heading2"/>
+      </w:pPr>
       <w:r>
         <w:br/>
         <w:t>Tuples</w:t>
@@ -3310,6 +3652,7 @@
           <w:sz w:val="20"/>
           <w:szCs w:val="20"/>
         </w:rPr>
+        <w:lastRenderedPageBreak/>
         <w:t>&gt;0:({1,2,3},{(1,2),(2,3),(3,1)})</w:t>
       </w:r>
     </w:p>
@@ -3640,70 +3983,683 @@
           <w:sz w:val="20"/>
           <w:szCs w:val="20"/>
         </w:rPr>
+        <w:t>({1[0]}</w:t>
+      </w:r>
+      <w:proofErr w:type="gramStart"/>
+      <w:r>
+        <w:rPr>
+          <w:rFonts w:ascii="Courier New" w:hAnsi="Courier New" w:cs="Courier New"/>
+          <w:b/>
+          <w:sz w:val="20"/>
+          <w:szCs w:val="20"/>
+        </w:rPr>
+        <w:t>,{</w:t>
+      </w:r>
+      <w:proofErr w:type="gramEnd"/>
+      <w:r>
+        <w:rPr>
+          <w:rFonts w:ascii="Courier New" w:hAnsi="Courier New" w:cs="Courier New"/>
+          <w:b/>
+          <w:sz w:val="20"/>
+          <w:szCs w:val="20"/>
+        </w:rPr>
+        <w:t>})</w:t>
+      </w:r>
+    </w:p>
+    <w:p>
+      <w:pPr>
+        <w:spacing w:after="0"/>
+        <w:rPr>
+          <w:rFonts w:ascii="Courier New" w:hAnsi="Courier New" w:cs="Courier New"/>
+          <w:b/>
+          <w:sz w:val="20"/>
+          <w:szCs w:val="20"/>
+        </w:rPr>
+      </w:pPr>
+      <w:proofErr w:type="spellStart"/>
+      <w:proofErr w:type="gramStart"/>
+      <w:r>
+        <w:rPr>
+          <w:rFonts w:ascii="Courier New" w:hAnsi="Courier New" w:cs="Courier New"/>
+          <w:b/>
+          <w:sz w:val="20"/>
+          <w:szCs w:val="20"/>
+        </w:rPr>
+        <w:t>grdb</w:t>
+      </w:r>
+      <w:proofErr w:type="spellEnd"/>
+      <w:proofErr w:type="gramEnd"/>
+      <w:r>
+        <w:rPr>
+          <w:rFonts w:ascii="Courier New" w:hAnsi="Courier New" w:cs="Courier New"/>
+          <w:b/>
+          <w:sz w:val="20"/>
+          <w:szCs w:val="20"/>
+        </w:rPr>
+        <w:t>&gt;</w:t>
+      </w:r>
+      <w:r>
+        <w:rPr>
+          <w:rFonts w:ascii="Courier New" w:hAnsi="Courier New" w:cs="Courier New"/>
+          <w:b/>
+          <w:sz w:val="20"/>
+          <w:szCs w:val="20"/>
+        </w:rPr>
+        <w:t xml:space="preserve"> g t 1 </w:t>
+      </w:r>
+      <w:proofErr w:type="spellStart"/>
+      <w:r>
+        <w:rPr>
+          <w:rFonts w:ascii="Courier New" w:hAnsi="Courier New" w:cs="Courier New"/>
+          <w:b/>
+          <w:sz w:val="20"/>
+          <w:szCs w:val="20"/>
+        </w:rPr>
+        <w:t>i</w:t>
+      </w:r>
+      <w:proofErr w:type="spellEnd"/>
+      <w:r>
+        <w:rPr>
+          <w:rFonts w:ascii="Courier New" w:hAnsi="Courier New" w:cs="Courier New"/>
+          <w:b/>
+          <w:sz w:val="20"/>
+          <w:szCs w:val="20"/>
+        </w:rPr>
+        <w:t xml:space="preserve"> 5</w:t>
+      </w:r>
+    </w:p>
+    <w:p>
+      <w:pPr>
+        <w:spacing w:after="0"/>
+        <w:rPr>
+          <w:rFonts w:ascii="Courier New" w:hAnsi="Courier New" w:cs="Courier New"/>
+          <w:b/>
+          <w:sz w:val="20"/>
+          <w:szCs w:val="20"/>
+        </w:rPr>
+      </w:pPr>
+      <w:proofErr w:type="spellStart"/>
+      <w:proofErr w:type="gramStart"/>
+      <w:r>
+        <w:rPr>
+          <w:rFonts w:ascii="Courier New" w:hAnsi="Courier New" w:cs="Courier New"/>
+          <w:b/>
+          <w:sz w:val="20"/>
+          <w:szCs w:val="20"/>
+        </w:rPr>
+        <w:t>grdb</w:t>
+      </w:r>
+      <w:proofErr w:type="spellEnd"/>
+      <w:proofErr w:type="gramEnd"/>
+      <w:r>
+        <w:rPr>
+          <w:rFonts w:ascii="Courier New" w:hAnsi="Courier New" w:cs="Courier New"/>
+          <w:b/>
+          <w:sz w:val="20"/>
+          <w:szCs w:val="20"/>
+        </w:rPr>
+        <w:t>&gt;</w:t>
+      </w:r>
+      <w:r>
+        <w:rPr>
+          <w:rFonts w:ascii="Courier New" w:hAnsi="Courier New" w:cs="Courier New"/>
+          <w:b/>
+          <w:sz w:val="20"/>
+          <w:szCs w:val="20"/>
+        </w:rPr>
+        <w:t xml:space="preserve"> g t</w:t>
+      </w:r>
+    </w:p>
+    <w:p>
+      <w:pPr>
+        <w:spacing w:after="0"/>
+        <w:rPr>
+          <w:rFonts w:ascii="Courier New" w:hAnsi="Courier New" w:cs="Courier New"/>
+          <w:b/>
+          <w:sz w:val="20"/>
+          <w:szCs w:val="20"/>
+        </w:rPr>
+      </w:pPr>
+      <w:r>
+        <w:rPr>
+          <w:rFonts w:ascii="Courier New" w:hAnsi="Courier New" w:cs="Courier New"/>
+          <w:b/>
+          <w:sz w:val="20"/>
+          <w:szCs w:val="20"/>
+        </w:rPr>
+        <w:t xml:space="preserve"> ({1[5]}</w:t>
+      </w:r>
+      <w:proofErr w:type="gramStart"/>
+      <w:r>
+        <w:rPr>
+          <w:rFonts w:ascii="Courier New" w:hAnsi="Courier New" w:cs="Courier New"/>
+          <w:b/>
+          <w:sz w:val="20"/>
+          <w:szCs w:val="20"/>
+        </w:rPr>
+        <w:t>,{</w:t>
+      </w:r>
+      <w:proofErr w:type="gramEnd"/>
+      <w:r>
+        <w:rPr>
+          <w:rFonts w:ascii="Courier New" w:hAnsi="Courier New" w:cs="Courier New"/>
+          <w:b/>
+          <w:sz w:val="20"/>
+          <w:szCs w:val="20"/>
+        </w:rPr>
+        <w:t>})</w:t>
+      </w:r>
+    </w:p>
+    <w:p/>
+    <w:p>
+      <w:r>
+        <w:t xml:space="preserve">Here a new graph is created a single attribute is added to the schema vertex.  Then the command </w:t>
+      </w:r>
+      <w:r>
+        <w:rPr>
+          <w:rFonts w:ascii="Courier New" w:hAnsi="Courier New" w:cs="Courier New"/>
+          <w:b/>
+          <w:sz w:val="20"/>
+          <w:szCs w:val="20"/>
+        </w:rPr>
+        <w:t xml:space="preserve">g t 1 </w:t>
+      </w:r>
+      <w:proofErr w:type="spellStart"/>
+      <w:r>
+        <w:rPr>
+          <w:rFonts w:ascii="Courier New" w:hAnsi="Courier New" w:cs="Courier New"/>
+          <w:b/>
+          <w:sz w:val="20"/>
+          <w:szCs w:val="20"/>
+        </w:rPr>
+        <w:t>i</w:t>
+      </w:r>
+      <w:proofErr w:type="spellEnd"/>
+      <w:r>
+        <w:rPr>
+          <w:rFonts w:ascii="Courier New" w:hAnsi="Courier New" w:cs="Courier New"/>
+          <w:b/>
+          <w:sz w:val="20"/>
+          <w:szCs w:val="20"/>
+        </w:rPr>
+        <w:t xml:space="preserve"> 5</w:t>
+      </w:r>
+      <w:r>
+        <w:t xml:space="preserve"> </w:t>
+      </w:r>
+      <w:proofErr w:type="gramStart"/>
+      <w:r>
+        <w:t>is</w:t>
+      </w:r>
+      <w:proofErr w:type="gramEnd"/>
+      <w:r>
+        <w:t xml:space="preserve"> used to set the value of the integer I value in the vertex 1 to the value 5.  You can then see by dumping the tuples that the value of tuple for the vertex 1 has been updated.   </w:t>
+      </w:r>
+      <w:r>
+        <w:t>An edge tuple can be updated similarly:</w:t>
+      </w:r>
+    </w:p>
+    <w:p>
+      <w:pPr>
+        <w:spacing w:after="0"/>
+        <w:rPr>
+          <w:rFonts w:ascii="Courier New" w:hAnsi="Courier New" w:cs="Courier New"/>
+          <w:b/>
+          <w:sz w:val="20"/>
+          <w:szCs w:val="20"/>
+        </w:rPr>
+      </w:pPr>
+      <w:proofErr w:type="spellStart"/>
+      <w:proofErr w:type="gramStart"/>
+      <w:r>
+        <w:rPr>
+          <w:rFonts w:ascii="Courier New" w:hAnsi="Courier New" w:cs="Courier New"/>
+          <w:b/>
+          <w:sz w:val="20"/>
+          <w:szCs w:val="20"/>
+        </w:rPr>
+        <w:t>grdb</w:t>
+      </w:r>
+      <w:proofErr w:type="spellEnd"/>
+      <w:proofErr w:type="gramEnd"/>
+      <w:r>
+        <w:rPr>
+          <w:rFonts w:ascii="Courier New" w:hAnsi="Courier New" w:cs="Courier New"/>
+          <w:b/>
+          <w:sz w:val="20"/>
+          <w:szCs w:val="20"/>
+        </w:rPr>
+        <w:t>&gt;</w:t>
+      </w:r>
+      <w:r>
+        <w:rPr>
+          <w:rFonts w:ascii="Courier New" w:hAnsi="Courier New" w:cs="Courier New"/>
+          <w:b/>
+          <w:sz w:val="20"/>
+          <w:szCs w:val="20"/>
+        </w:rPr>
+        <w:t xml:space="preserve"> g n</w:t>
+      </w:r>
+    </w:p>
+    <w:p>
+      <w:pPr>
+        <w:spacing w:after="0"/>
+        <w:rPr>
+          <w:rFonts w:ascii="Courier New" w:hAnsi="Courier New" w:cs="Courier New"/>
+          <w:b/>
+          <w:sz w:val="20"/>
+          <w:szCs w:val="20"/>
+        </w:rPr>
+      </w:pPr>
+      <w:proofErr w:type="spellStart"/>
+      <w:proofErr w:type="gramStart"/>
+      <w:r>
+        <w:rPr>
+          <w:rFonts w:ascii="Courier New" w:hAnsi="Courier New" w:cs="Courier New"/>
+          <w:b/>
+          <w:sz w:val="20"/>
+          <w:szCs w:val="20"/>
+        </w:rPr>
+        <w:t>grdb</w:t>
+      </w:r>
+      <w:proofErr w:type="spellEnd"/>
+      <w:proofErr w:type="gramEnd"/>
+      <w:r>
+        <w:rPr>
+          <w:rFonts w:ascii="Courier New" w:hAnsi="Courier New" w:cs="Courier New"/>
+          <w:b/>
+          <w:sz w:val="20"/>
+          <w:szCs w:val="20"/>
+        </w:rPr>
+        <w:t>&gt; g e 1 2</w:t>
+      </w:r>
+    </w:p>
+    <w:p>
+      <w:pPr>
+        <w:spacing w:after="0"/>
+        <w:rPr>
+          <w:rFonts w:ascii="Courier New" w:hAnsi="Courier New" w:cs="Courier New"/>
+          <w:b/>
+          <w:sz w:val="20"/>
+          <w:szCs w:val="20"/>
+        </w:rPr>
+      </w:pPr>
+      <w:proofErr w:type="spellStart"/>
+      <w:proofErr w:type="gramStart"/>
+      <w:r>
+        <w:rPr>
+          <w:rFonts w:ascii="Courier New" w:hAnsi="Courier New" w:cs="Courier New"/>
+          <w:b/>
+          <w:sz w:val="20"/>
+          <w:szCs w:val="20"/>
+        </w:rPr>
+        <w:t>grdb</w:t>
+      </w:r>
+      <w:proofErr w:type="spellEnd"/>
+      <w:proofErr w:type="gramEnd"/>
+      <w:r>
+        <w:rPr>
+          <w:rFonts w:ascii="Courier New" w:hAnsi="Courier New" w:cs="Courier New"/>
+          <w:b/>
+          <w:sz w:val="20"/>
+          <w:szCs w:val="20"/>
+        </w:rPr>
+        <w:t>&gt; g s e</w:t>
+      </w:r>
+      <w:r>
+        <w:rPr>
+          <w:rFonts w:ascii="Courier New" w:hAnsi="Courier New" w:cs="Courier New"/>
+          <w:b/>
+          <w:sz w:val="20"/>
+          <w:szCs w:val="20"/>
+        </w:rPr>
+        <w:t xml:space="preserve"> </w:t>
+      </w:r>
+      <w:r>
+        <w:rPr>
+          <w:rFonts w:ascii="Courier New" w:hAnsi="Courier New" w:cs="Courier New"/>
+          <w:b/>
+          <w:sz w:val="20"/>
+          <w:szCs w:val="20"/>
+        </w:rPr>
+        <w:t>varchar s</w:t>
+      </w:r>
+    </w:p>
+    <w:p>
+      <w:pPr>
+        <w:spacing w:after="0"/>
+        <w:rPr>
+          <w:rFonts w:ascii="Courier New" w:hAnsi="Courier New" w:cs="Courier New"/>
+          <w:b/>
+          <w:sz w:val="20"/>
+          <w:szCs w:val="20"/>
+        </w:rPr>
+      </w:pPr>
+      <w:proofErr w:type="spellStart"/>
+      <w:proofErr w:type="gramStart"/>
+      <w:r>
+        <w:rPr>
+          <w:rFonts w:ascii="Courier New" w:hAnsi="Courier New" w:cs="Courier New"/>
+          <w:b/>
+          <w:sz w:val="20"/>
+          <w:szCs w:val="20"/>
+        </w:rPr>
+        <w:t>grdb</w:t>
+      </w:r>
+      <w:proofErr w:type="spellEnd"/>
+      <w:proofErr w:type="gramEnd"/>
+      <w:r>
+        <w:rPr>
+          <w:rFonts w:ascii="Courier New" w:hAnsi="Courier New" w:cs="Courier New"/>
+          <w:b/>
+          <w:sz w:val="20"/>
+          <w:szCs w:val="20"/>
+        </w:rPr>
+        <w:t>&gt;</w:t>
+      </w:r>
+      <w:r>
+        <w:rPr>
+          <w:rFonts w:ascii="Courier New" w:hAnsi="Courier New" w:cs="Courier New"/>
+          <w:b/>
+          <w:sz w:val="20"/>
+          <w:szCs w:val="20"/>
+        </w:rPr>
+        <w:t xml:space="preserve"> g t</w:t>
+      </w:r>
+    </w:p>
+    <w:p>
+      <w:pPr>
+        <w:spacing w:after="0"/>
+        <w:rPr>
+          <w:rFonts w:ascii="Courier New" w:hAnsi="Courier New" w:cs="Courier New"/>
+          <w:b/>
+          <w:sz w:val="20"/>
+          <w:szCs w:val="20"/>
+        </w:rPr>
+      </w:pPr>
+      <w:r>
+        <w:rPr>
+          <w:rFonts w:ascii="Courier New" w:hAnsi="Courier New" w:cs="Courier New"/>
+          <w:b/>
+          <w:sz w:val="20"/>
+          <w:szCs w:val="20"/>
+        </w:rPr>
+        <w:t>({1</w:t>
+      </w:r>
+      <w:proofErr w:type="gramStart"/>
+      <w:r>
+        <w:rPr>
+          <w:rFonts w:ascii="Courier New" w:hAnsi="Courier New" w:cs="Courier New"/>
+          <w:b/>
+          <w:sz w:val="20"/>
+          <w:szCs w:val="20"/>
+        </w:rPr>
+        <w:t>,2</w:t>
+      </w:r>
+      <w:proofErr w:type="gramEnd"/>
+      <w:r>
+        <w:rPr>
+          <w:rFonts w:ascii="Courier New" w:hAnsi="Courier New" w:cs="Courier New"/>
+          <w:b/>
+          <w:sz w:val="20"/>
+          <w:szCs w:val="20"/>
+        </w:rPr>
+        <w:t>},{(1,2)[""]})</w:t>
+      </w:r>
+    </w:p>
+    <w:p>
+      <w:pPr>
+        <w:spacing w:after="0"/>
+        <w:rPr>
+          <w:rFonts w:ascii="Courier New" w:hAnsi="Courier New" w:cs="Courier New"/>
+          <w:b/>
+          <w:sz w:val="20"/>
+          <w:szCs w:val="20"/>
+        </w:rPr>
+      </w:pPr>
+      <w:proofErr w:type="spellStart"/>
+      <w:proofErr w:type="gramStart"/>
+      <w:r>
+        <w:rPr>
+          <w:rFonts w:ascii="Courier New" w:hAnsi="Courier New" w:cs="Courier New"/>
+          <w:b/>
+          <w:sz w:val="20"/>
+          <w:szCs w:val="20"/>
+        </w:rPr>
+        <w:t>grdb</w:t>
+      </w:r>
+      <w:proofErr w:type="spellEnd"/>
+      <w:proofErr w:type="gramEnd"/>
+      <w:r>
+        <w:rPr>
+          <w:rFonts w:ascii="Courier New" w:hAnsi="Courier New" w:cs="Courier New"/>
+          <w:b/>
+          <w:sz w:val="20"/>
+          <w:szCs w:val="20"/>
+        </w:rPr>
+        <w:t>&gt; g t 1 2 s “this is a test”</w:t>
+      </w:r>
+    </w:p>
+    <w:p>
+      <w:pPr>
+        <w:spacing w:after="0"/>
+        <w:rPr>
+          <w:rFonts w:ascii="Courier New" w:hAnsi="Courier New" w:cs="Courier New"/>
+          <w:b/>
+          <w:sz w:val="20"/>
+          <w:szCs w:val="20"/>
+        </w:rPr>
+      </w:pPr>
+      <w:proofErr w:type="spellStart"/>
+      <w:proofErr w:type="gramStart"/>
+      <w:r>
+        <w:rPr>
+          <w:rFonts w:ascii="Courier New" w:hAnsi="Courier New" w:cs="Courier New"/>
+          <w:b/>
+          <w:sz w:val="20"/>
+          <w:szCs w:val="20"/>
+        </w:rPr>
+        <w:t>grdb</w:t>
+      </w:r>
+      <w:proofErr w:type="spellEnd"/>
+      <w:proofErr w:type="gramEnd"/>
+      <w:r>
+        <w:rPr>
+          <w:rFonts w:ascii="Courier New" w:hAnsi="Courier New" w:cs="Courier New"/>
+          <w:b/>
+          <w:sz w:val="20"/>
+          <w:szCs w:val="20"/>
+        </w:rPr>
+        <w:t>&gt;</w:t>
+      </w:r>
+      <w:r>
+        <w:rPr>
+          <w:rFonts w:ascii="Courier New" w:hAnsi="Courier New" w:cs="Courier New"/>
+          <w:b/>
+          <w:sz w:val="20"/>
+          <w:szCs w:val="20"/>
+        </w:rPr>
+        <w:t xml:space="preserve"> g t</w:t>
+      </w:r>
+    </w:p>
+    <w:p>
+      <w:pPr>
+        <w:spacing w:after="0"/>
+        <w:rPr>
+          <w:rFonts w:ascii="Courier New" w:hAnsi="Courier New" w:cs="Courier New"/>
+          <w:b/>
+          <w:sz w:val="20"/>
+          <w:szCs w:val="20"/>
+        </w:rPr>
+      </w:pPr>
+      <w:r>
+        <w:rPr>
+          <w:rFonts w:ascii="Courier New" w:hAnsi="Courier New" w:cs="Courier New"/>
+          <w:b/>
+          <w:sz w:val="20"/>
+          <w:szCs w:val="20"/>
+        </w:rPr>
+        <w:t xml:space="preserve"> </w:t>
+      </w:r>
+      <w:r>
+        <w:rPr>
+          <w:rFonts w:ascii="Courier New" w:hAnsi="Courier New" w:cs="Courier New"/>
+          <w:b/>
+          <w:sz w:val="20"/>
+          <w:szCs w:val="20"/>
+        </w:rPr>
+        <w:t>({1</w:t>
+      </w:r>
+      <w:proofErr w:type="gramStart"/>
+      <w:r>
+        <w:rPr>
+          <w:rFonts w:ascii="Courier New" w:hAnsi="Courier New" w:cs="Courier New"/>
+          <w:b/>
+          <w:sz w:val="20"/>
+          <w:szCs w:val="20"/>
+        </w:rPr>
+        <w:t>,2</w:t>
+      </w:r>
+      <w:proofErr w:type="gramEnd"/>
+      <w:r>
+        <w:rPr>
+          <w:rFonts w:ascii="Courier New" w:hAnsi="Courier New" w:cs="Courier New"/>
+          <w:b/>
+          <w:sz w:val="20"/>
+          <w:szCs w:val="20"/>
+        </w:rPr>
+        <w:t>},{(1,2)["this is a test"]})</w:t>
+      </w:r>
+    </w:p>
+    <w:p/>
+    <w:p>
+      <w:r>
+        <w:t>For varchar data values, the character string is enclosed in double quotes.</w:t>
+      </w:r>
+    </w:p>
+    <w:p/>
+    <w:p>
+      <w:pPr>
+        <w:pStyle w:val="Heading1"/>
+      </w:pPr>
+      <w:r>
+        <w:t>Scripting</w:t>
+      </w:r>
+    </w:p>
+    <w:p>
+      <w:r>
+        <w:t>The database can be driven using scripts.</w:t>
+      </w:r>
+      <w:r>
+        <w:t xml:space="preserve">  The scripts are sequences of the commands that can be issued to the CLI.  Consider the following script </w:t>
+      </w:r>
+      <w:proofErr w:type="spellStart"/>
+      <w:r>
+        <w:rPr>
+          <w:rFonts w:ascii="Courier New" w:hAnsi="Courier New" w:cs="Courier New"/>
+          <w:b/>
+          <w:sz w:val="20"/>
+          <w:szCs w:val="20"/>
+        </w:rPr>
+        <w:t>alltypes</w:t>
+      </w:r>
+      <w:proofErr w:type="spellEnd"/>
+      <w:r>
+        <w:t xml:space="preserve"> that creates a graph with tuples that have examples of all the base types.</w:t>
+      </w:r>
+    </w:p>
+    <w:p>
+      <w:pPr>
+        <w:spacing w:after="0" w:line="240" w:lineRule="auto"/>
+        <w:rPr>
+          <w:rFonts w:ascii="Courier New" w:hAnsi="Courier New" w:cs="Courier New"/>
+          <w:b/>
+          <w:sz w:val="20"/>
+          <w:szCs w:val="20"/>
+        </w:rPr>
+      </w:pPr>
+      <w:proofErr w:type="gramStart"/>
+      <w:r>
+        <w:rPr>
+          <w:rFonts w:ascii="Courier New" w:hAnsi="Courier New" w:cs="Courier New"/>
+          <w:b/>
+          <w:sz w:val="20"/>
+          <w:szCs w:val="20"/>
+        </w:rPr>
         <w:lastRenderedPageBreak/>
-        <w:t>({1[0]}</w:t>
-      </w:r>
-      <w:proofErr w:type="gramStart"/>
-      <w:r>
-        <w:rPr>
-          <w:rFonts w:ascii="Courier New" w:hAnsi="Courier New" w:cs="Courier New"/>
-          <w:b/>
-          <w:sz w:val="20"/>
-          <w:szCs w:val="20"/>
-        </w:rPr>
-        <w:t>,{</w:t>
-      </w:r>
-      <w:proofErr w:type="gramEnd"/>
-      <w:r>
-        <w:rPr>
-          <w:rFonts w:ascii="Courier New" w:hAnsi="Courier New" w:cs="Courier New"/>
-          <w:b/>
-          <w:sz w:val="20"/>
-          <w:szCs w:val="20"/>
-        </w:rPr>
-        <w:t>})</w:t>
-      </w:r>
-    </w:p>
-    <w:p>
-      <w:pPr>
-        <w:spacing w:after="0"/>
-        <w:rPr>
-          <w:rFonts w:ascii="Courier New" w:hAnsi="Courier New" w:cs="Courier New"/>
-          <w:b/>
-          <w:sz w:val="20"/>
-          <w:szCs w:val="20"/>
-        </w:rPr>
-      </w:pPr>
-      <w:proofErr w:type="spellStart"/>
-      <w:proofErr w:type="gramStart"/>
-      <w:r>
-        <w:rPr>
-          <w:rFonts w:ascii="Courier New" w:hAnsi="Courier New" w:cs="Courier New"/>
-          <w:b/>
-          <w:sz w:val="20"/>
-          <w:szCs w:val="20"/>
-        </w:rPr>
-        <w:t>grdb</w:t>
-      </w:r>
-      <w:proofErr w:type="spellEnd"/>
-      <w:proofErr w:type="gramEnd"/>
-      <w:r>
-        <w:rPr>
-          <w:rFonts w:ascii="Courier New" w:hAnsi="Courier New" w:cs="Courier New"/>
-          <w:b/>
-          <w:sz w:val="20"/>
-          <w:szCs w:val="20"/>
-        </w:rPr>
-        <w:t>&gt;</w:t>
-      </w:r>
-      <w:r>
-        <w:rPr>
-          <w:rFonts w:ascii="Courier New" w:hAnsi="Courier New" w:cs="Courier New"/>
-          <w:b/>
-          <w:sz w:val="20"/>
-          <w:szCs w:val="20"/>
-        </w:rPr>
-        <w:t xml:space="preserve"> g t 1 </w:t>
+        <w:t>g</w:t>
+      </w:r>
+      <w:proofErr w:type="gramEnd"/>
+      <w:r>
+        <w:rPr>
+          <w:rFonts w:ascii="Courier New" w:hAnsi="Courier New" w:cs="Courier New"/>
+          <w:b/>
+          <w:sz w:val="20"/>
+          <w:szCs w:val="20"/>
+        </w:rPr>
+        <w:t xml:space="preserve"> n</w:t>
+      </w:r>
+    </w:p>
+    <w:p>
+      <w:pPr>
+        <w:spacing w:after="0" w:line="240" w:lineRule="auto"/>
+        <w:rPr>
+          <w:rFonts w:ascii="Courier New" w:hAnsi="Courier New" w:cs="Courier New"/>
+          <w:b/>
+          <w:sz w:val="20"/>
+          <w:szCs w:val="20"/>
+        </w:rPr>
+      </w:pPr>
+      <w:proofErr w:type="gramStart"/>
+      <w:r>
+        <w:rPr>
+          <w:rFonts w:ascii="Courier New" w:hAnsi="Courier New" w:cs="Courier New"/>
+          <w:b/>
+          <w:sz w:val="20"/>
+          <w:szCs w:val="20"/>
+        </w:rPr>
+        <w:t>g</w:t>
+      </w:r>
+      <w:proofErr w:type="gramEnd"/>
+      <w:r>
+        <w:rPr>
+          <w:rFonts w:ascii="Courier New" w:hAnsi="Courier New" w:cs="Courier New"/>
+          <w:b/>
+          <w:sz w:val="20"/>
+          <w:szCs w:val="20"/>
+        </w:rPr>
+        <w:t xml:space="preserve"> e 1 2</w:t>
+      </w:r>
+    </w:p>
+    <w:p>
+      <w:pPr>
+        <w:spacing w:after="0" w:line="240" w:lineRule="auto"/>
+        <w:rPr>
+          <w:rFonts w:ascii="Courier New" w:hAnsi="Courier New" w:cs="Courier New"/>
+          <w:b/>
+          <w:sz w:val="20"/>
+          <w:szCs w:val="20"/>
+        </w:rPr>
+      </w:pPr>
+      <w:proofErr w:type="gramStart"/>
+      <w:r>
+        <w:rPr>
+          <w:rFonts w:ascii="Courier New" w:hAnsi="Courier New" w:cs="Courier New"/>
+          <w:b/>
+          <w:sz w:val="20"/>
+          <w:szCs w:val="20"/>
+        </w:rPr>
+        <w:t>g</w:t>
+      </w:r>
+      <w:proofErr w:type="gramEnd"/>
+      <w:r>
+        <w:rPr>
+          <w:rFonts w:ascii="Courier New" w:hAnsi="Courier New" w:cs="Courier New"/>
+          <w:b/>
+          <w:sz w:val="20"/>
+          <w:szCs w:val="20"/>
+        </w:rPr>
+        <w:t xml:space="preserve"> s e char </w:t>
       </w:r>
       <w:proofErr w:type="spellStart"/>
       <w:r>
@@ -3716,517 +4672,359 @@
         <w:t>i</w:t>
       </w:r>
       <w:proofErr w:type="spellEnd"/>
-      <w:r>
-        <w:rPr>
-          <w:rFonts w:ascii="Courier New" w:hAnsi="Courier New" w:cs="Courier New"/>
-          <w:b/>
-          <w:sz w:val="20"/>
-          <w:szCs w:val="20"/>
-        </w:rPr>
-        <w:t xml:space="preserve"> 5</w:t>
-      </w:r>
-    </w:p>
-    <w:p>
-      <w:pPr>
-        <w:spacing w:after="0"/>
-        <w:rPr>
-          <w:rFonts w:ascii="Courier New" w:hAnsi="Courier New" w:cs="Courier New"/>
-          <w:b/>
-          <w:sz w:val="20"/>
-          <w:szCs w:val="20"/>
-        </w:rPr>
-      </w:pPr>
-      <w:proofErr w:type="spellStart"/>
-      <w:proofErr w:type="gramStart"/>
-      <w:r>
-        <w:rPr>
-          <w:rFonts w:ascii="Courier New" w:hAnsi="Courier New" w:cs="Courier New"/>
-          <w:b/>
-          <w:sz w:val="20"/>
-          <w:szCs w:val="20"/>
-        </w:rPr>
-        <w:t>grdb</w:t>
-      </w:r>
-      <w:proofErr w:type="spellEnd"/>
-      <w:proofErr w:type="gramEnd"/>
-      <w:r>
-        <w:rPr>
-          <w:rFonts w:ascii="Courier New" w:hAnsi="Courier New" w:cs="Courier New"/>
-          <w:b/>
-          <w:sz w:val="20"/>
-          <w:szCs w:val="20"/>
-        </w:rPr>
-        <w:t>&gt;</w:t>
-      </w:r>
-      <w:r>
-        <w:rPr>
-          <w:rFonts w:ascii="Courier New" w:hAnsi="Courier New" w:cs="Courier New"/>
-          <w:b/>
-          <w:sz w:val="20"/>
-          <w:szCs w:val="20"/>
-        </w:rPr>
-        <w:t xml:space="preserve"> g t</w:t>
-      </w:r>
-    </w:p>
-    <w:p>
-      <w:pPr>
-        <w:spacing w:after="0"/>
-        <w:rPr>
-          <w:rFonts w:ascii="Courier New" w:hAnsi="Courier New" w:cs="Courier New"/>
-          <w:b/>
-          <w:sz w:val="20"/>
-          <w:szCs w:val="20"/>
-        </w:rPr>
-      </w:pPr>
-      <w:r>
-        <w:rPr>
-          <w:rFonts w:ascii="Courier New" w:hAnsi="Courier New" w:cs="Courier New"/>
-          <w:b/>
-          <w:sz w:val="20"/>
-          <w:szCs w:val="20"/>
-        </w:rPr>
-        <w:t xml:space="preserve"> ({1[5]}</w:t>
-      </w:r>
-      <w:proofErr w:type="gramStart"/>
-      <w:r>
-        <w:rPr>
-          <w:rFonts w:ascii="Courier New" w:hAnsi="Courier New" w:cs="Courier New"/>
-          <w:b/>
-          <w:sz w:val="20"/>
-          <w:szCs w:val="20"/>
-        </w:rPr>
-        <w:t>,{</w:t>
-      </w:r>
-      <w:proofErr w:type="gramEnd"/>
-      <w:r>
-        <w:rPr>
-          <w:rFonts w:ascii="Courier New" w:hAnsi="Courier New" w:cs="Courier New"/>
-          <w:b/>
-          <w:sz w:val="20"/>
-          <w:szCs w:val="20"/>
-        </w:rPr>
-        <w:t>})</w:t>
-      </w:r>
+    </w:p>
+    <w:p>
+      <w:pPr>
+        <w:spacing w:after="0" w:line="240" w:lineRule="auto"/>
+        <w:rPr>
+          <w:rFonts w:ascii="Courier New" w:hAnsi="Courier New" w:cs="Courier New"/>
+          <w:b/>
+          <w:sz w:val="20"/>
+          <w:szCs w:val="20"/>
+        </w:rPr>
+      </w:pPr>
+      <w:proofErr w:type="gramStart"/>
+      <w:r>
+        <w:rPr>
+          <w:rFonts w:ascii="Courier New" w:hAnsi="Courier New" w:cs="Courier New"/>
+          <w:b/>
+          <w:sz w:val="20"/>
+          <w:szCs w:val="20"/>
+        </w:rPr>
+        <w:t>g</w:t>
+      </w:r>
+      <w:proofErr w:type="gramEnd"/>
+      <w:r>
+        <w:rPr>
+          <w:rFonts w:ascii="Courier New" w:hAnsi="Courier New" w:cs="Courier New"/>
+          <w:b/>
+          <w:sz w:val="20"/>
+          <w:szCs w:val="20"/>
+        </w:rPr>
+        <w:t xml:space="preserve"> s v bool k</w:t>
+      </w:r>
+    </w:p>
+    <w:p>
+      <w:pPr>
+        <w:spacing w:after="0" w:line="240" w:lineRule="auto"/>
+        <w:rPr>
+          <w:rFonts w:ascii="Courier New" w:hAnsi="Courier New" w:cs="Courier New"/>
+          <w:b/>
+          <w:sz w:val="20"/>
+          <w:szCs w:val="20"/>
+        </w:rPr>
+      </w:pPr>
+      <w:proofErr w:type="gramStart"/>
+      <w:r>
+        <w:rPr>
+          <w:rFonts w:ascii="Courier New" w:hAnsi="Courier New" w:cs="Courier New"/>
+          <w:b/>
+          <w:sz w:val="20"/>
+          <w:szCs w:val="20"/>
+        </w:rPr>
+        <w:t>g</w:t>
+      </w:r>
+      <w:proofErr w:type="gramEnd"/>
+      <w:r>
+        <w:rPr>
+          <w:rFonts w:ascii="Courier New" w:hAnsi="Courier New" w:cs="Courier New"/>
+          <w:b/>
+          <w:sz w:val="20"/>
+          <w:szCs w:val="20"/>
+        </w:rPr>
+        <w:t xml:space="preserve"> s e </w:t>
+      </w:r>
+      <w:proofErr w:type="spellStart"/>
+      <w:r>
+        <w:rPr>
+          <w:rFonts w:ascii="Courier New" w:hAnsi="Courier New" w:cs="Courier New"/>
+          <w:b/>
+          <w:sz w:val="20"/>
+          <w:szCs w:val="20"/>
+        </w:rPr>
+        <w:t>int</w:t>
+      </w:r>
+      <w:proofErr w:type="spellEnd"/>
+      <w:r>
+        <w:rPr>
+          <w:rFonts w:ascii="Courier New" w:hAnsi="Courier New" w:cs="Courier New"/>
+          <w:b/>
+          <w:sz w:val="20"/>
+          <w:szCs w:val="20"/>
+        </w:rPr>
+        <w:t xml:space="preserve"> l</w:t>
+      </w:r>
+    </w:p>
+    <w:p>
+      <w:pPr>
+        <w:spacing w:after="0" w:line="240" w:lineRule="auto"/>
+        <w:rPr>
+          <w:rFonts w:ascii="Courier New" w:hAnsi="Courier New" w:cs="Courier New"/>
+          <w:b/>
+          <w:sz w:val="20"/>
+          <w:szCs w:val="20"/>
+        </w:rPr>
+      </w:pPr>
+      <w:proofErr w:type="gramStart"/>
+      <w:r>
+        <w:rPr>
+          <w:rFonts w:ascii="Courier New" w:hAnsi="Courier New" w:cs="Courier New"/>
+          <w:b/>
+          <w:sz w:val="20"/>
+          <w:szCs w:val="20"/>
+        </w:rPr>
+        <w:t>g</w:t>
+      </w:r>
+      <w:proofErr w:type="gramEnd"/>
+      <w:r>
+        <w:rPr>
+          <w:rFonts w:ascii="Courier New" w:hAnsi="Courier New" w:cs="Courier New"/>
+          <w:b/>
+          <w:sz w:val="20"/>
+          <w:szCs w:val="20"/>
+        </w:rPr>
+        <w:t xml:space="preserve"> s v float m</w:t>
+      </w:r>
+    </w:p>
+    <w:p>
+      <w:pPr>
+        <w:spacing w:after="0" w:line="240" w:lineRule="auto"/>
+        <w:rPr>
+          <w:rFonts w:ascii="Courier New" w:hAnsi="Courier New" w:cs="Courier New"/>
+          <w:b/>
+          <w:sz w:val="20"/>
+          <w:szCs w:val="20"/>
+        </w:rPr>
+      </w:pPr>
+      <w:proofErr w:type="gramStart"/>
+      <w:r>
+        <w:rPr>
+          <w:rFonts w:ascii="Courier New" w:hAnsi="Courier New" w:cs="Courier New"/>
+          <w:b/>
+          <w:sz w:val="20"/>
+          <w:szCs w:val="20"/>
+        </w:rPr>
+        <w:t>g</w:t>
+      </w:r>
+      <w:proofErr w:type="gramEnd"/>
+      <w:r>
+        <w:rPr>
+          <w:rFonts w:ascii="Courier New" w:hAnsi="Courier New" w:cs="Courier New"/>
+          <w:b/>
+          <w:sz w:val="20"/>
+          <w:szCs w:val="20"/>
+        </w:rPr>
+        <w:t xml:space="preserve"> s e double n</w:t>
+      </w:r>
+    </w:p>
+    <w:p>
+      <w:pPr>
+        <w:spacing w:after="0" w:line="240" w:lineRule="auto"/>
+        <w:rPr>
+          <w:rFonts w:ascii="Courier New" w:hAnsi="Courier New" w:cs="Courier New"/>
+          <w:b/>
+          <w:sz w:val="20"/>
+          <w:szCs w:val="20"/>
+        </w:rPr>
+      </w:pPr>
+      <w:proofErr w:type="gramStart"/>
+      <w:r>
+        <w:rPr>
+          <w:rFonts w:ascii="Courier New" w:hAnsi="Courier New" w:cs="Courier New"/>
+          <w:b/>
+          <w:sz w:val="20"/>
+          <w:szCs w:val="20"/>
+        </w:rPr>
+        <w:t>g</w:t>
+      </w:r>
+      <w:proofErr w:type="gramEnd"/>
+      <w:r>
+        <w:rPr>
+          <w:rFonts w:ascii="Courier New" w:hAnsi="Courier New" w:cs="Courier New"/>
+          <w:b/>
+          <w:sz w:val="20"/>
+          <w:szCs w:val="20"/>
+        </w:rPr>
+        <w:t xml:space="preserve"> s v date d</w:t>
+      </w:r>
+    </w:p>
+    <w:p>
+      <w:pPr>
+        <w:spacing w:after="0" w:line="240" w:lineRule="auto"/>
+        <w:rPr>
+          <w:rFonts w:ascii="Courier New" w:hAnsi="Courier New" w:cs="Courier New"/>
+          <w:b/>
+          <w:sz w:val="20"/>
+          <w:szCs w:val="20"/>
+        </w:rPr>
+      </w:pPr>
+      <w:proofErr w:type="gramStart"/>
+      <w:r>
+        <w:rPr>
+          <w:rFonts w:ascii="Courier New" w:hAnsi="Courier New" w:cs="Courier New"/>
+          <w:b/>
+          <w:sz w:val="20"/>
+          <w:szCs w:val="20"/>
+        </w:rPr>
+        <w:t>g</w:t>
+      </w:r>
+      <w:proofErr w:type="gramEnd"/>
+      <w:r>
+        <w:rPr>
+          <w:rFonts w:ascii="Courier New" w:hAnsi="Courier New" w:cs="Courier New"/>
+          <w:b/>
+          <w:sz w:val="20"/>
+          <w:szCs w:val="20"/>
+        </w:rPr>
+        <w:t xml:space="preserve"> s e time t</w:t>
+      </w:r>
+    </w:p>
+    <w:p>
+      <w:pPr>
+        <w:spacing w:after="0" w:line="240" w:lineRule="auto"/>
+        <w:rPr>
+          <w:rFonts w:ascii="Courier New" w:hAnsi="Courier New" w:cs="Courier New"/>
+          <w:b/>
+          <w:sz w:val="20"/>
+          <w:szCs w:val="20"/>
+        </w:rPr>
+      </w:pPr>
+      <w:proofErr w:type="gramStart"/>
+      <w:r>
+        <w:rPr>
+          <w:rFonts w:ascii="Courier New" w:hAnsi="Courier New" w:cs="Courier New"/>
+          <w:b/>
+          <w:sz w:val="20"/>
+          <w:szCs w:val="20"/>
+        </w:rPr>
+        <w:t>g</w:t>
+      </w:r>
+      <w:proofErr w:type="gramEnd"/>
+      <w:r>
+        <w:rPr>
+          <w:rFonts w:ascii="Courier New" w:hAnsi="Courier New" w:cs="Courier New"/>
+          <w:b/>
+          <w:sz w:val="20"/>
+          <w:szCs w:val="20"/>
+        </w:rPr>
+        <w:t xml:space="preserve"> s v varchar s</w:t>
+      </w:r>
+    </w:p>
+    <w:p>
+      <w:pPr>
+        <w:spacing w:after="0" w:line="240" w:lineRule="auto"/>
+        <w:rPr>
+          <w:rFonts w:ascii="Courier New" w:hAnsi="Courier New" w:cs="Courier New"/>
+          <w:b/>
+          <w:sz w:val="20"/>
+          <w:szCs w:val="20"/>
+        </w:rPr>
+      </w:pPr>
+      <w:proofErr w:type="gramStart"/>
+      <w:r>
+        <w:rPr>
+          <w:rFonts w:ascii="Courier New" w:hAnsi="Courier New" w:cs="Courier New"/>
+          <w:b/>
+          <w:sz w:val="20"/>
+          <w:szCs w:val="20"/>
+        </w:rPr>
+        <w:t>g</w:t>
+      </w:r>
+      <w:proofErr w:type="gramEnd"/>
+      <w:r>
+        <w:rPr>
+          <w:rFonts w:ascii="Courier New" w:hAnsi="Courier New" w:cs="Courier New"/>
+          <w:b/>
+          <w:sz w:val="20"/>
+          <w:szCs w:val="20"/>
+        </w:rPr>
+        <w:t xml:space="preserve"> s</w:t>
+      </w:r>
+    </w:p>
+    <w:p>
+      <w:pPr>
+        <w:spacing w:after="0" w:line="240" w:lineRule="auto"/>
+        <w:rPr>
+          <w:rFonts w:ascii="Courier New" w:hAnsi="Courier New" w:cs="Courier New"/>
+          <w:b/>
+          <w:sz w:val="20"/>
+          <w:szCs w:val="20"/>
+        </w:rPr>
+      </w:pPr>
+      <w:proofErr w:type="gramStart"/>
+      <w:r>
+        <w:rPr>
+          <w:rFonts w:ascii="Courier New" w:hAnsi="Courier New" w:cs="Courier New"/>
+          <w:b/>
+          <w:sz w:val="20"/>
+          <w:szCs w:val="20"/>
+        </w:rPr>
+        <w:t>g</w:t>
+      </w:r>
+      <w:proofErr w:type="gramEnd"/>
+      <w:r>
+        <w:rPr>
+          <w:rFonts w:ascii="Courier New" w:hAnsi="Courier New" w:cs="Courier New"/>
+          <w:b/>
+          <w:sz w:val="20"/>
+          <w:szCs w:val="20"/>
+        </w:rPr>
+        <w:t xml:space="preserve"> t</w:t>
+      </w:r>
+    </w:p>
+    <w:p>
+      <w:pPr>
+        <w:spacing w:after="0" w:line="240" w:lineRule="auto"/>
+      </w:pPr>
+      <w:proofErr w:type="gramStart"/>
+      <w:r>
+        <w:rPr>
+          <w:rFonts w:ascii="Courier New" w:hAnsi="Courier New" w:cs="Courier New"/>
+          <w:b/>
+          <w:sz w:val="20"/>
+          <w:szCs w:val="20"/>
+        </w:rPr>
+        <w:t>quit</w:t>
+      </w:r>
+      <w:proofErr w:type="gramEnd"/>
     </w:p>
     <w:p/>
     <w:p>
       <w:r>
-        <w:t xml:space="preserve">Here a new graph is created a single attribute is added to the schema vertex.  Then the command </w:t>
-      </w:r>
-      <w:r>
-        <w:rPr>
-          <w:rFonts w:ascii="Courier New" w:hAnsi="Courier New" w:cs="Courier New"/>
-          <w:b/>
-          <w:sz w:val="20"/>
-          <w:szCs w:val="20"/>
-        </w:rPr>
-        <w:t xml:space="preserve">g t 1 </w:t>
-      </w:r>
-      <w:proofErr w:type="spellStart"/>
-      <w:r>
-        <w:rPr>
-          <w:rFonts w:ascii="Courier New" w:hAnsi="Courier New" w:cs="Courier New"/>
-          <w:b/>
-          <w:sz w:val="20"/>
-          <w:szCs w:val="20"/>
-        </w:rPr>
-        <w:t>i</w:t>
-      </w:r>
-      <w:proofErr w:type="spellEnd"/>
-      <w:r>
-        <w:rPr>
-          <w:rFonts w:ascii="Courier New" w:hAnsi="Courier New" w:cs="Courier New"/>
-          <w:b/>
-          <w:sz w:val="20"/>
-          <w:szCs w:val="20"/>
-        </w:rPr>
-        <w:t xml:space="preserve"> 5</w:t>
-      </w:r>
-      <w:r>
-        <w:t xml:space="preserve"> </w:t>
-      </w:r>
-      <w:proofErr w:type="gramStart"/>
-      <w:r>
-        <w:t>is</w:t>
-      </w:r>
-      <w:proofErr w:type="gramEnd"/>
-      <w:r>
-        <w:t xml:space="preserve"> used to set the value of the integer I value in the vertex 1 to the value 5.  You can then see by dumping the tuples that the value of tuple for the vertex 1 has been updated.   </w:t>
-      </w:r>
-      <w:r>
-        <w:t>An edge tuple can be updated similarly:</w:t>
-      </w:r>
-    </w:p>
-    <w:p>
-      <w:pPr>
-        <w:spacing w:after="0"/>
-        <w:rPr>
-          <w:rFonts w:ascii="Courier New" w:hAnsi="Courier New" w:cs="Courier New"/>
-          <w:b/>
-          <w:sz w:val="20"/>
-          <w:szCs w:val="20"/>
-        </w:rPr>
-      </w:pPr>
-      <w:proofErr w:type="spellStart"/>
-      <w:proofErr w:type="gramStart"/>
-      <w:r>
-        <w:rPr>
-          <w:rFonts w:ascii="Courier New" w:hAnsi="Courier New" w:cs="Courier New"/>
-          <w:b/>
-          <w:sz w:val="20"/>
-          <w:szCs w:val="20"/>
-        </w:rPr>
-        <w:t>grdb</w:t>
-      </w:r>
-      <w:proofErr w:type="spellEnd"/>
-      <w:proofErr w:type="gramEnd"/>
-      <w:r>
-        <w:rPr>
-          <w:rFonts w:ascii="Courier New" w:hAnsi="Courier New" w:cs="Courier New"/>
-          <w:b/>
-          <w:sz w:val="20"/>
-          <w:szCs w:val="20"/>
-        </w:rPr>
-        <w:t>&gt;</w:t>
-      </w:r>
-      <w:r>
-        <w:rPr>
-          <w:rFonts w:ascii="Courier New" w:hAnsi="Courier New" w:cs="Courier New"/>
-          <w:b/>
-          <w:sz w:val="20"/>
-          <w:szCs w:val="20"/>
-        </w:rPr>
-        <w:t xml:space="preserve"> g n</w:t>
-      </w:r>
-    </w:p>
-    <w:p>
-      <w:pPr>
-        <w:spacing w:after="0"/>
-        <w:rPr>
-          <w:rFonts w:ascii="Courier New" w:hAnsi="Courier New" w:cs="Courier New"/>
-          <w:b/>
-          <w:sz w:val="20"/>
-          <w:szCs w:val="20"/>
-        </w:rPr>
-      </w:pPr>
-      <w:proofErr w:type="spellStart"/>
-      <w:proofErr w:type="gramStart"/>
-      <w:r>
-        <w:rPr>
-          <w:rFonts w:ascii="Courier New" w:hAnsi="Courier New" w:cs="Courier New"/>
-          <w:b/>
-          <w:sz w:val="20"/>
-          <w:szCs w:val="20"/>
-        </w:rPr>
-        <w:t>grdb</w:t>
-      </w:r>
-      <w:proofErr w:type="spellEnd"/>
-      <w:proofErr w:type="gramEnd"/>
-      <w:r>
-        <w:rPr>
-          <w:rFonts w:ascii="Courier New" w:hAnsi="Courier New" w:cs="Courier New"/>
-          <w:b/>
-          <w:sz w:val="20"/>
-          <w:szCs w:val="20"/>
-        </w:rPr>
-        <w:t>&gt; g e 1 2</w:t>
-      </w:r>
-    </w:p>
-    <w:p>
-      <w:pPr>
-        <w:spacing w:after="0"/>
-        <w:rPr>
-          <w:rFonts w:ascii="Courier New" w:hAnsi="Courier New" w:cs="Courier New"/>
-          <w:b/>
-          <w:sz w:val="20"/>
-          <w:szCs w:val="20"/>
-        </w:rPr>
-      </w:pPr>
-      <w:proofErr w:type="spellStart"/>
-      <w:proofErr w:type="gramStart"/>
-      <w:r>
-        <w:rPr>
-          <w:rFonts w:ascii="Courier New" w:hAnsi="Courier New" w:cs="Courier New"/>
-          <w:b/>
-          <w:sz w:val="20"/>
-          <w:szCs w:val="20"/>
-        </w:rPr>
-        <w:t>grdb</w:t>
-      </w:r>
-      <w:proofErr w:type="spellEnd"/>
-      <w:proofErr w:type="gramEnd"/>
-      <w:r>
-        <w:rPr>
-          <w:rFonts w:ascii="Courier New" w:hAnsi="Courier New" w:cs="Courier New"/>
-          <w:b/>
-          <w:sz w:val="20"/>
-          <w:szCs w:val="20"/>
-        </w:rPr>
-        <w:t>&gt;</w:t>
-      </w:r>
-      <w:r>
-        <w:rPr>
-          <w:rFonts w:ascii="Courier New" w:hAnsi="Courier New" w:cs="Courier New"/>
-          <w:b/>
-          <w:sz w:val="20"/>
-          <w:szCs w:val="20"/>
-        </w:rPr>
-        <w:t xml:space="preserve"> g s e</w:t>
-      </w:r>
-      <w:r>
-        <w:rPr>
-          <w:rFonts w:ascii="Courier New" w:hAnsi="Courier New" w:cs="Courier New"/>
-          <w:b/>
-          <w:sz w:val="20"/>
-          <w:szCs w:val="20"/>
-        </w:rPr>
-        <w:t xml:space="preserve"> </w:t>
-      </w:r>
-      <w:r>
-        <w:rPr>
-          <w:rFonts w:ascii="Courier New" w:hAnsi="Courier New" w:cs="Courier New"/>
-          <w:b/>
-          <w:sz w:val="20"/>
-          <w:szCs w:val="20"/>
-        </w:rPr>
-        <w:t>varchar s</w:t>
-      </w:r>
-    </w:p>
-    <w:p>
-      <w:pPr>
-        <w:spacing w:after="0"/>
-        <w:rPr>
-          <w:rFonts w:ascii="Courier New" w:hAnsi="Courier New" w:cs="Courier New"/>
-          <w:b/>
-          <w:sz w:val="20"/>
-          <w:szCs w:val="20"/>
-        </w:rPr>
-      </w:pPr>
-      <w:proofErr w:type="spellStart"/>
-      <w:proofErr w:type="gramStart"/>
-      <w:r>
-        <w:rPr>
-          <w:rFonts w:ascii="Courier New" w:hAnsi="Courier New" w:cs="Courier New"/>
-          <w:b/>
-          <w:sz w:val="20"/>
-          <w:szCs w:val="20"/>
-        </w:rPr>
-        <w:t>grdb</w:t>
-      </w:r>
-      <w:proofErr w:type="spellEnd"/>
-      <w:proofErr w:type="gramEnd"/>
-      <w:r>
-        <w:rPr>
-          <w:rFonts w:ascii="Courier New" w:hAnsi="Courier New" w:cs="Courier New"/>
-          <w:b/>
-          <w:sz w:val="20"/>
-          <w:szCs w:val="20"/>
-        </w:rPr>
-        <w:t>&gt;</w:t>
-      </w:r>
-      <w:r>
-        <w:rPr>
-          <w:rFonts w:ascii="Courier New" w:hAnsi="Courier New" w:cs="Courier New"/>
-          <w:b/>
-          <w:sz w:val="20"/>
-          <w:szCs w:val="20"/>
-        </w:rPr>
-        <w:t xml:space="preserve"> g t</w:t>
-      </w:r>
-    </w:p>
-    <w:p>
-      <w:pPr>
-        <w:spacing w:after="0"/>
-        <w:rPr>
-          <w:rFonts w:ascii="Courier New" w:hAnsi="Courier New" w:cs="Courier New"/>
-          <w:b/>
-          <w:sz w:val="20"/>
-          <w:szCs w:val="20"/>
-        </w:rPr>
-      </w:pPr>
-      <w:r>
-        <w:rPr>
-          <w:rFonts w:ascii="Courier New" w:hAnsi="Courier New" w:cs="Courier New"/>
-          <w:b/>
-          <w:sz w:val="20"/>
-          <w:szCs w:val="20"/>
-        </w:rPr>
-        <w:t>({1</w:t>
-      </w:r>
-      <w:proofErr w:type="gramStart"/>
-      <w:r>
-        <w:rPr>
-          <w:rFonts w:ascii="Courier New" w:hAnsi="Courier New" w:cs="Courier New"/>
-          <w:b/>
-          <w:sz w:val="20"/>
-          <w:szCs w:val="20"/>
-        </w:rPr>
-        <w:t>,2</w:t>
-      </w:r>
-      <w:proofErr w:type="gramEnd"/>
-      <w:r>
-        <w:rPr>
-          <w:rFonts w:ascii="Courier New" w:hAnsi="Courier New" w:cs="Courier New"/>
-          <w:b/>
-          <w:sz w:val="20"/>
-          <w:szCs w:val="20"/>
-        </w:rPr>
-        <w:t>},{(1,2)[""]})</w:t>
-      </w:r>
-    </w:p>
-    <w:p>
-      <w:pPr>
-        <w:spacing w:after="0"/>
-        <w:rPr>
-          <w:rFonts w:ascii="Courier New" w:hAnsi="Courier New" w:cs="Courier New"/>
-          <w:b/>
-          <w:sz w:val="20"/>
-          <w:szCs w:val="20"/>
-        </w:rPr>
-      </w:pPr>
-      <w:proofErr w:type="spellStart"/>
-      <w:proofErr w:type="gramStart"/>
-      <w:r>
-        <w:rPr>
-          <w:rFonts w:ascii="Courier New" w:hAnsi="Courier New" w:cs="Courier New"/>
-          <w:b/>
-          <w:sz w:val="20"/>
-          <w:szCs w:val="20"/>
-        </w:rPr>
-        <w:t>grdb</w:t>
-      </w:r>
-      <w:proofErr w:type="spellEnd"/>
-      <w:proofErr w:type="gramEnd"/>
-      <w:r>
-        <w:rPr>
-          <w:rFonts w:ascii="Courier New" w:hAnsi="Courier New" w:cs="Courier New"/>
-          <w:b/>
-          <w:sz w:val="20"/>
-          <w:szCs w:val="20"/>
-        </w:rPr>
-        <w:t>&gt;</w:t>
-      </w:r>
-      <w:r>
-        <w:rPr>
-          <w:rFonts w:ascii="Courier New" w:hAnsi="Courier New" w:cs="Courier New"/>
-          <w:b/>
-          <w:sz w:val="20"/>
-          <w:szCs w:val="20"/>
-        </w:rPr>
-        <w:t xml:space="preserve"> g t 1 2 s “this is a test”</w:t>
-      </w:r>
-    </w:p>
-    <w:p>
-      <w:pPr>
-        <w:spacing w:after="0"/>
-        <w:rPr>
-          <w:rFonts w:ascii="Courier New" w:hAnsi="Courier New" w:cs="Courier New"/>
-          <w:b/>
-          <w:sz w:val="20"/>
-          <w:szCs w:val="20"/>
-        </w:rPr>
-      </w:pPr>
-      <w:proofErr w:type="spellStart"/>
-      <w:proofErr w:type="gramStart"/>
-      <w:r>
-        <w:rPr>
-          <w:rFonts w:ascii="Courier New" w:hAnsi="Courier New" w:cs="Courier New"/>
-          <w:b/>
-          <w:sz w:val="20"/>
-          <w:szCs w:val="20"/>
-        </w:rPr>
-        <w:t>grdb</w:t>
-      </w:r>
-      <w:proofErr w:type="spellEnd"/>
-      <w:proofErr w:type="gramEnd"/>
-      <w:r>
-        <w:rPr>
-          <w:rFonts w:ascii="Courier New" w:hAnsi="Courier New" w:cs="Courier New"/>
-          <w:b/>
-          <w:sz w:val="20"/>
-          <w:szCs w:val="20"/>
-        </w:rPr>
-        <w:t>&gt;</w:t>
-      </w:r>
-      <w:r>
-        <w:rPr>
-          <w:rFonts w:ascii="Courier New" w:hAnsi="Courier New" w:cs="Courier New"/>
-          <w:b/>
-          <w:sz w:val="20"/>
-          <w:szCs w:val="20"/>
-        </w:rPr>
-        <w:t xml:space="preserve"> g t</w:t>
-      </w:r>
-    </w:p>
-    <w:p>
-      <w:pPr>
-        <w:spacing w:after="0"/>
-        <w:rPr>
-          <w:rFonts w:ascii="Courier New" w:hAnsi="Courier New" w:cs="Courier New"/>
-          <w:b/>
-          <w:sz w:val="20"/>
-          <w:szCs w:val="20"/>
-        </w:rPr>
-      </w:pPr>
-      <w:r>
-        <w:rPr>
-          <w:rFonts w:ascii="Courier New" w:hAnsi="Courier New" w:cs="Courier New"/>
-          <w:b/>
-          <w:sz w:val="20"/>
-          <w:szCs w:val="20"/>
-        </w:rPr>
-        <w:t xml:space="preserve"> </w:t>
-      </w:r>
-      <w:r>
-        <w:rPr>
-          <w:rFonts w:ascii="Courier New" w:hAnsi="Courier New" w:cs="Courier New"/>
-          <w:b/>
-          <w:sz w:val="20"/>
-          <w:szCs w:val="20"/>
-        </w:rPr>
-        <w:t>({1</w:t>
-      </w:r>
-      <w:proofErr w:type="gramStart"/>
-      <w:r>
-        <w:rPr>
-          <w:rFonts w:ascii="Courier New" w:hAnsi="Courier New" w:cs="Courier New"/>
-          <w:b/>
-          <w:sz w:val="20"/>
-          <w:szCs w:val="20"/>
-        </w:rPr>
-        <w:t>,2</w:t>
-      </w:r>
-      <w:proofErr w:type="gramEnd"/>
-      <w:r>
-        <w:rPr>
-          <w:rFonts w:ascii="Courier New" w:hAnsi="Courier New" w:cs="Courier New"/>
-          <w:b/>
-          <w:sz w:val="20"/>
-          <w:szCs w:val="20"/>
-        </w:rPr>
-        <w:t>},{(1,2)["this is a test"]})</w:t>
-      </w:r>
-    </w:p>
-    <w:p/>
-    <w:p>
-      <w:r>
-        <w:t>For varchar data values, the character string is enclosed in double quotes.</w:t>
-      </w:r>
-    </w:p>
-    <w:p>
-      <w:pPr>
-        <w:pStyle w:val="Heading1"/>
-      </w:pPr>
-      <w:r>
-        <w:t>Scripting</w:t>
-      </w:r>
-    </w:p>
-    <w:p>
-      <w:r>
-        <w:t>The database can be driven using scripts.</w:t>
-      </w:r>
-      <w:r>
-        <w:t xml:space="preserve">  The scripts are sequences of the commands that can be issued to the CLI.  Consider the following script </w:t>
+        <w:t>This script can be issued to the database by executing the database as follows:</w:t>
+      </w:r>
+    </w:p>
+    <w:p>
+      <w:proofErr w:type="gramStart"/>
+      <w:r>
+        <w:rPr>
+          <w:rFonts w:ascii="Courier New" w:hAnsi="Courier New" w:cs="Courier New"/>
+          <w:b/>
+          <w:sz w:val="20"/>
+          <w:szCs w:val="20"/>
+        </w:rPr>
+        <w:t>$ ./</w:t>
+      </w:r>
+      <w:proofErr w:type="spellStart"/>
+      <w:proofErr w:type="gramEnd"/>
+      <w:r>
+        <w:rPr>
+          <w:rFonts w:ascii="Courier New" w:hAnsi="Courier New" w:cs="Courier New"/>
+          <w:b/>
+          <w:sz w:val="20"/>
+          <w:szCs w:val="20"/>
+        </w:rPr>
+        <w:t>db</w:t>
+      </w:r>
+      <w:proofErr w:type="spellEnd"/>
+      <w:r>
+        <w:rPr>
+          <w:rFonts w:ascii="Courier New" w:hAnsi="Courier New" w:cs="Courier New"/>
+          <w:b/>
+          <w:sz w:val="20"/>
+          <w:szCs w:val="20"/>
+        </w:rPr>
+        <w:t xml:space="preserve"> &lt; </w:t>
       </w:r>
       <w:proofErr w:type="spellStart"/>
       <w:r>
@@ -4239,8 +5037,15 @@
         <w:t>alltypes</w:t>
       </w:r>
       <w:proofErr w:type="spellEnd"/>
-      <w:r>
-        <w:t xml:space="preserve"> that creates a graph with tuples that have examples of all the base types.</w:t>
+    </w:p>
+    <w:p>
+      <w:proofErr w:type="gramStart"/>
+      <w:r>
+        <w:t>that</w:t>
+      </w:r>
+      <w:proofErr w:type="gramEnd"/>
+      <w:r>
+        <w:t xml:space="preserve"> gives the following output:</w:t>
       </w:r>
     </w:p>
     <w:p>
@@ -4261,486 +5066,6 @@
           <w:sz w:val="20"/>
           <w:szCs w:val="20"/>
         </w:rPr>
-        <w:t>g</w:t>
-      </w:r>
-      <w:proofErr w:type="gramEnd"/>
-      <w:r>
-        <w:rPr>
-          <w:rFonts w:ascii="Courier New" w:hAnsi="Courier New" w:cs="Courier New"/>
-          <w:b/>
-          <w:sz w:val="20"/>
-          <w:szCs w:val="20"/>
-        </w:rPr>
-        <w:t xml:space="preserve"> n</w:t>
-      </w:r>
-    </w:p>
-    <w:p>
-      <w:pPr>
-        <w:spacing w:after="0" w:line="240" w:lineRule="auto"/>
-        <w:rPr>
-          <w:rFonts w:ascii="Courier New" w:hAnsi="Courier New" w:cs="Courier New"/>
-          <w:b/>
-          <w:sz w:val="20"/>
-          <w:szCs w:val="20"/>
-        </w:rPr>
-      </w:pPr>
-      <w:proofErr w:type="gramStart"/>
-      <w:r>
-        <w:rPr>
-          <w:rFonts w:ascii="Courier New" w:hAnsi="Courier New" w:cs="Courier New"/>
-          <w:b/>
-          <w:sz w:val="20"/>
-          <w:szCs w:val="20"/>
-        </w:rPr>
-        <w:t>g</w:t>
-      </w:r>
-      <w:proofErr w:type="gramEnd"/>
-      <w:r>
-        <w:rPr>
-          <w:rFonts w:ascii="Courier New" w:hAnsi="Courier New" w:cs="Courier New"/>
-          <w:b/>
-          <w:sz w:val="20"/>
-          <w:szCs w:val="20"/>
-        </w:rPr>
-        <w:t xml:space="preserve"> e 1 2</w:t>
-      </w:r>
-    </w:p>
-    <w:p>
-      <w:pPr>
-        <w:spacing w:after="0" w:line="240" w:lineRule="auto"/>
-        <w:rPr>
-          <w:rFonts w:ascii="Courier New" w:hAnsi="Courier New" w:cs="Courier New"/>
-          <w:b/>
-          <w:sz w:val="20"/>
-          <w:szCs w:val="20"/>
-        </w:rPr>
-      </w:pPr>
-      <w:proofErr w:type="gramStart"/>
-      <w:r>
-        <w:rPr>
-          <w:rFonts w:ascii="Courier New" w:hAnsi="Courier New" w:cs="Courier New"/>
-          <w:b/>
-          <w:sz w:val="20"/>
-          <w:szCs w:val="20"/>
-        </w:rPr>
-        <w:t>g</w:t>
-      </w:r>
-      <w:proofErr w:type="gramEnd"/>
-      <w:r>
-        <w:rPr>
-          <w:rFonts w:ascii="Courier New" w:hAnsi="Courier New" w:cs="Courier New"/>
-          <w:b/>
-          <w:sz w:val="20"/>
-          <w:szCs w:val="20"/>
-        </w:rPr>
-        <w:t xml:space="preserve"> s e char </w:t>
-      </w:r>
-      <w:proofErr w:type="spellStart"/>
-      <w:r>
-        <w:rPr>
-          <w:rFonts w:ascii="Courier New" w:hAnsi="Courier New" w:cs="Courier New"/>
-          <w:b/>
-          <w:sz w:val="20"/>
-          <w:szCs w:val="20"/>
-        </w:rPr>
-        <w:t>i</w:t>
-      </w:r>
-      <w:proofErr w:type="spellEnd"/>
-    </w:p>
-    <w:p>
-      <w:pPr>
-        <w:spacing w:after="0" w:line="240" w:lineRule="auto"/>
-        <w:rPr>
-          <w:rFonts w:ascii="Courier New" w:hAnsi="Courier New" w:cs="Courier New"/>
-          <w:b/>
-          <w:sz w:val="20"/>
-          <w:szCs w:val="20"/>
-        </w:rPr>
-      </w:pPr>
-      <w:proofErr w:type="gramStart"/>
-      <w:r>
-        <w:rPr>
-          <w:rFonts w:ascii="Courier New" w:hAnsi="Courier New" w:cs="Courier New"/>
-          <w:b/>
-          <w:sz w:val="20"/>
-          <w:szCs w:val="20"/>
-        </w:rPr>
-        <w:t>g</w:t>
-      </w:r>
-      <w:proofErr w:type="gramEnd"/>
-      <w:r>
-        <w:rPr>
-          <w:rFonts w:ascii="Courier New" w:hAnsi="Courier New" w:cs="Courier New"/>
-          <w:b/>
-          <w:sz w:val="20"/>
-          <w:szCs w:val="20"/>
-        </w:rPr>
-        <w:t xml:space="preserve"> s v bool k</w:t>
-      </w:r>
-    </w:p>
-    <w:p>
-      <w:pPr>
-        <w:spacing w:after="0" w:line="240" w:lineRule="auto"/>
-        <w:rPr>
-          <w:rFonts w:ascii="Courier New" w:hAnsi="Courier New" w:cs="Courier New"/>
-          <w:b/>
-          <w:sz w:val="20"/>
-          <w:szCs w:val="20"/>
-        </w:rPr>
-      </w:pPr>
-      <w:proofErr w:type="gramStart"/>
-      <w:r>
-        <w:rPr>
-          <w:rFonts w:ascii="Courier New" w:hAnsi="Courier New" w:cs="Courier New"/>
-          <w:b/>
-          <w:sz w:val="20"/>
-          <w:szCs w:val="20"/>
-        </w:rPr>
-        <w:t>g</w:t>
-      </w:r>
-      <w:proofErr w:type="gramEnd"/>
-      <w:r>
-        <w:rPr>
-          <w:rFonts w:ascii="Courier New" w:hAnsi="Courier New" w:cs="Courier New"/>
-          <w:b/>
-          <w:sz w:val="20"/>
-          <w:szCs w:val="20"/>
-        </w:rPr>
-        <w:t xml:space="preserve"> s e </w:t>
-      </w:r>
-      <w:proofErr w:type="spellStart"/>
-      <w:r>
-        <w:rPr>
-          <w:rFonts w:ascii="Courier New" w:hAnsi="Courier New" w:cs="Courier New"/>
-          <w:b/>
-          <w:sz w:val="20"/>
-          <w:szCs w:val="20"/>
-        </w:rPr>
-        <w:t>int</w:t>
-      </w:r>
-      <w:proofErr w:type="spellEnd"/>
-      <w:r>
-        <w:rPr>
-          <w:rFonts w:ascii="Courier New" w:hAnsi="Courier New" w:cs="Courier New"/>
-          <w:b/>
-          <w:sz w:val="20"/>
-          <w:szCs w:val="20"/>
-        </w:rPr>
-        <w:t xml:space="preserve"> l</w:t>
-      </w:r>
-    </w:p>
-    <w:p>
-      <w:pPr>
-        <w:spacing w:after="0" w:line="240" w:lineRule="auto"/>
-        <w:rPr>
-          <w:rFonts w:ascii="Courier New" w:hAnsi="Courier New" w:cs="Courier New"/>
-          <w:b/>
-          <w:sz w:val="20"/>
-          <w:szCs w:val="20"/>
-        </w:rPr>
-      </w:pPr>
-      <w:proofErr w:type="gramStart"/>
-      <w:r>
-        <w:rPr>
-          <w:rFonts w:ascii="Courier New" w:hAnsi="Courier New" w:cs="Courier New"/>
-          <w:b/>
-          <w:sz w:val="20"/>
-          <w:szCs w:val="20"/>
-        </w:rPr>
-        <w:t>g</w:t>
-      </w:r>
-      <w:proofErr w:type="gramEnd"/>
-      <w:r>
-        <w:rPr>
-          <w:rFonts w:ascii="Courier New" w:hAnsi="Courier New" w:cs="Courier New"/>
-          <w:b/>
-          <w:sz w:val="20"/>
-          <w:szCs w:val="20"/>
-        </w:rPr>
-        <w:t xml:space="preserve"> s v float m</w:t>
-      </w:r>
-    </w:p>
-    <w:p>
-      <w:pPr>
-        <w:spacing w:after="0" w:line="240" w:lineRule="auto"/>
-        <w:rPr>
-          <w:rFonts w:ascii="Courier New" w:hAnsi="Courier New" w:cs="Courier New"/>
-          <w:b/>
-          <w:sz w:val="20"/>
-          <w:szCs w:val="20"/>
-        </w:rPr>
-      </w:pPr>
-      <w:proofErr w:type="gramStart"/>
-      <w:r>
-        <w:rPr>
-          <w:rFonts w:ascii="Courier New" w:hAnsi="Courier New" w:cs="Courier New"/>
-          <w:b/>
-          <w:sz w:val="20"/>
-          <w:szCs w:val="20"/>
-        </w:rPr>
-        <w:t>g</w:t>
-      </w:r>
-      <w:proofErr w:type="gramEnd"/>
-      <w:r>
-        <w:rPr>
-          <w:rFonts w:ascii="Courier New" w:hAnsi="Courier New" w:cs="Courier New"/>
-          <w:b/>
-          <w:sz w:val="20"/>
-          <w:szCs w:val="20"/>
-        </w:rPr>
-        <w:t xml:space="preserve"> s e double n</w:t>
-      </w:r>
-    </w:p>
-    <w:p>
-      <w:pPr>
-        <w:spacing w:after="0" w:line="240" w:lineRule="auto"/>
-        <w:rPr>
-          <w:rFonts w:ascii="Courier New" w:hAnsi="Courier New" w:cs="Courier New"/>
-          <w:b/>
-          <w:sz w:val="20"/>
-          <w:szCs w:val="20"/>
-        </w:rPr>
-      </w:pPr>
-      <w:proofErr w:type="gramStart"/>
-      <w:r>
-        <w:rPr>
-          <w:rFonts w:ascii="Courier New" w:hAnsi="Courier New" w:cs="Courier New"/>
-          <w:b/>
-          <w:sz w:val="20"/>
-          <w:szCs w:val="20"/>
-        </w:rPr>
-        <w:t>g</w:t>
-      </w:r>
-      <w:proofErr w:type="gramEnd"/>
-      <w:r>
-        <w:rPr>
-          <w:rFonts w:ascii="Courier New" w:hAnsi="Courier New" w:cs="Courier New"/>
-          <w:b/>
-          <w:sz w:val="20"/>
-          <w:szCs w:val="20"/>
-        </w:rPr>
-        <w:t xml:space="preserve"> s v date d</w:t>
-      </w:r>
-    </w:p>
-    <w:p>
-      <w:pPr>
-        <w:spacing w:after="0" w:line="240" w:lineRule="auto"/>
-        <w:rPr>
-          <w:rFonts w:ascii="Courier New" w:hAnsi="Courier New" w:cs="Courier New"/>
-          <w:b/>
-          <w:sz w:val="20"/>
-          <w:szCs w:val="20"/>
-        </w:rPr>
-      </w:pPr>
-      <w:proofErr w:type="gramStart"/>
-      <w:r>
-        <w:rPr>
-          <w:rFonts w:ascii="Courier New" w:hAnsi="Courier New" w:cs="Courier New"/>
-          <w:b/>
-          <w:sz w:val="20"/>
-          <w:szCs w:val="20"/>
-        </w:rPr>
-        <w:t>g</w:t>
-      </w:r>
-      <w:proofErr w:type="gramEnd"/>
-      <w:r>
-        <w:rPr>
-          <w:rFonts w:ascii="Courier New" w:hAnsi="Courier New" w:cs="Courier New"/>
-          <w:b/>
-          <w:sz w:val="20"/>
-          <w:szCs w:val="20"/>
-        </w:rPr>
-        <w:t xml:space="preserve"> s e time t</w:t>
-      </w:r>
-    </w:p>
-    <w:p>
-      <w:pPr>
-        <w:spacing w:after="0" w:line="240" w:lineRule="auto"/>
-        <w:rPr>
-          <w:rFonts w:ascii="Courier New" w:hAnsi="Courier New" w:cs="Courier New"/>
-          <w:b/>
-          <w:sz w:val="20"/>
-          <w:szCs w:val="20"/>
-        </w:rPr>
-      </w:pPr>
-      <w:proofErr w:type="gramStart"/>
-      <w:r>
-        <w:rPr>
-          <w:rFonts w:ascii="Courier New" w:hAnsi="Courier New" w:cs="Courier New"/>
-          <w:b/>
-          <w:sz w:val="20"/>
-          <w:szCs w:val="20"/>
-        </w:rPr>
-        <w:t>g</w:t>
-      </w:r>
-      <w:proofErr w:type="gramEnd"/>
-      <w:r>
-        <w:rPr>
-          <w:rFonts w:ascii="Courier New" w:hAnsi="Courier New" w:cs="Courier New"/>
-          <w:b/>
-          <w:sz w:val="20"/>
-          <w:szCs w:val="20"/>
-        </w:rPr>
-        <w:t xml:space="preserve"> s v varchar s</w:t>
-      </w:r>
-    </w:p>
-    <w:p>
-      <w:pPr>
-        <w:spacing w:after="0" w:line="240" w:lineRule="auto"/>
-        <w:rPr>
-          <w:rFonts w:ascii="Courier New" w:hAnsi="Courier New" w:cs="Courier New"/>
-          <w:b/>
-          <w:sz w:val="20"/>
-          <w:szCs w:val="20"/>
-        </w:rPr>
-      </w:pPr>
-      <w:proofErr w:type="gramStart"/>
-      <w:r>
-        <w:rPr>
-          <w:rFonts w:ascii="Courier New" w:hAnsi="Courier New" w:cs="Courier New"/>
-          <w:b/>
-          <w:sz w:val="20"/>
-          <w:szCs w:val="20"/>
-        </w:rPr>
-        <w:t>g</w:t>
-      </w:r>
-      <w:proofErr w:type="gramEnd"/>
-      <w:r>
-        <w:rPr>
-          <w:rFonts w:ascii="Courier New" w:hAnsi="Courier New" w:cs="Courier New"/>
-          <w:b/>
-          <w:sz w:val="20"/>
-          <w:szCs w:val="20"/>
-        </w:rPr>
-        <w:t xml:space="preserve"> s</w:t>
-      </w:r>
-    </w:p>
-    <w:p>
-      <w:pPr>
-        <w:spacing w:after="0" w:line="240" w:lineRule="auto"/>
-        <w:rPr>
-          <w:rFonts w:ascii="Courier New" w:hAnsi="Courier New" w:cs="Courier New"/>
-          <w:b/>
-          <w:sz w:val="20"/>
-          <w:szCs w:val="20"/>
-        </w:rPr>
-      </w:pPr>
-      <w:proofErr w:type="gramStart"/>
-      <w:r>
-        <w:rPr>
-          <w:rFonts w:ascii="Courier New" w:hAnsi="Courier New" w:cs="Courier New"/>
-          <w:b/>
-          <w:sz w:val="20"/>
-          <w:szCs w:val="20"/>
-        </w:rPr>
-        <w:t>g</w:t>
-      </w:r>
-      <w:proofErr w:type="gramEnd"/>
-      <w:r>
-        <w:rPr>
-          <w:rFonts w:ascii="Courier New" w:hAnsi="Courier New" w:cs="Courier New"/>
-          <w:b/>
-          <w:sz w:val="20"/>
-          <w:szCs w:val="20"/>
-        </w:rPr>
-        <w:t xml:space="preserve"> t</w:t>
-      </w:r>
-    </w:p>
-    <w:p>
-      <w:pPr>
-        <w:spacing w:after="0" w:line="240" w:lineRule="auto"/>
-      </w:pPr>
-      <w:proofErr w:type="gramStart"/>
-      <w:r>
-        <w:rPr>
-          <w:rFonts w:ascii="Courier New" w:hAnsi="Courier New" w:cs="Courier New"/>
-          <w:b/>
-          <w:sz w:val="20"/>
-          <w:szCs w:val="20"/>
-        </w:rPr>
-        <w:t>quit</w:t>
-      </w:r>
-      <w:proofErr w:type="gramEnd"/>
-    </w:p>
-    <w:p/>
-    <w:p>
-      <w:r>
-        <w:t>This script can be issued to the database by executing the database as follows:</w:t>
-      </w:r>
-    </w:p>
-    <w:p>
-      <w:proofErr w:type="gramStart"/>
-      <w:r>
-        <w:rPr>
-          <w:rFonts w:ascii="Courier New" w:hAnsi="Courier New" w:cs="Courier New"/>
-          <w:b/>
-          <w:sz w:val="20"/>
-          <w:szCs w:val="20"/>
-        </w:rPr>
-        <w:t>$ ./</w:t>
-      </w:r>
-      <w:proofErr w:type="spellStart"/>
-      <w:proofErr w:type="gramEnd"/>
-      <w:r>
-        <w:rPr>
-          <w:rFonts w:ascii="Courier New" w:hAnsi="Courier New" w:cs="Courier New"/>
-          <w:b/>
-          <w:sz w:val="20"/>
-          <w:szCs w:val="20"/>
-        </w:rPr>
-        <w:t>db</w:t>
-      </w:r>
-      <w:proofErr w:type="spellEnd"/>
-      <w:r>
-        <w:rPr>
-          <w:rFonts w:ascii="Courier New" w:hAnsi="Courier New" w:cs="Courier New"/>
-          <w:b/>
-          <w:sz w:val="20"/>
-          <w:szCs w:val="20"/>
-        </w:rPr>
-        <w:t xml:space="preserve"> &lt; </w:t>
-      </w:r>
-      <w:proofErr w:type="spellStart"/>
-      <w:r>
-        <w:rPr>
-          <w:rFonts w:ascii="Courier New" w:hAnsi="Courier New" w:cs="Courier New"/>
-          <w:b/>
-          <w:sz w:val="20"/>
-          <w:szCs w:val="20"/>
-        </w:rPr>
-        <w:t>alltypes</w:t>
-      </w:r>
-      <w:proofErr w:type="spellEnd"/>
-    </w:p>
-    <w:p>
-      <w:proofErr w:type="gramStart"/>
-      <w:r>
-        <w:t>that</w:t>
-      </w:r>
-      <w:proofErr w:type="gramEnd"/>
-      <w:r>
-        <w:t xml:space="preserve"> gives the following output:</w:t>
-      </w:r>
-    </w:p>
-    <w:p>
-      <w:pPr>
-        <w:spacing w:after="0" w:line="240" w:lineRule="auto"/>
-        <w:rPr>
-          <w:rFonts w:ascii="Courier New" w:hAnsi="Courier New" w:cs="Courier New"/>
-          <w:b/>
-          <w:sz w:val="20"/>
-          <w:szCs w:val="20"/>
-        </w:rPr>
-      </w:pPr>
-      <w:proofErr w:type="gramStart"/>
-      <w:r>
-        <w:rPr>
-          <w:rFonts w:ascii="Courier New" w:hAnsi="Courier New" w:cs="Courier New"/>
-          <w:b/>
-          <w:sz w:val="20"/>
-          <w:szCs w:val="20"/>
-        </w:rPr>
-        <w:lastRenderedPageBreak/>
         <w:t>g</w:t>
       </w:r>
       <w:proofErr w:type="gramEnd"/>
@@ -5585,9 +5910,272 @@
       <w:pPr>
         <w:spacing w:after="0"/>
         <w:rPr>
+          <w:rFonts w:ascii="Courier New" w:hAnsi="Courier New" w:cs="Courier New"/>
+          <w:b/>
+          <w:sz w:val="20"/>
+        </w:rPr>
+      </w:pPr>
+      <w:r>
+        <w:rPr>
+          <w:rFonts w:ascii="Courier New" w:hAnsi="Courier New" w:cs="Courier New"/>
+          <w:b/>
+          <w:sz w:val="20"/>
+        </w:rPr>
+        <w:t xml:space="preserve">  +--- </w:t>
+      </w:r>
+      <w:proofErr w:type="spellStart"/>
+      <w:r>
+        <w:rPr>
+          <w:rFonts w:ascii="Courier New" w:hAnsi="Courier New" w:cs="Courier New"/>
+          <w:b/>
+          <w:sz w:val="20"/>
+        </w:rPr>
+        <w:t>enum</w:t>
+      </w:r>
+      <w:proofErr w:type="spellEnd"/>
+      <w:r>
+        <w:rPr>
+          <w:rFonts w:ascii="Courier New" w:hAnsi="Courier New" w:cs="Courier New"/>
+          <w:b/>
+          <w:sz w:val="20"/>
+        </w:rPr>
+        <w:t xml:space="preserve"> </w:t>
+      </w:r>
+      <w:r>
+        <w:rPr>
           <w:i/>
           <w:sz w:val="20"/>
         </w:rPr>
+        <w:t>&lt;id</w:t>
+      </w:r>
+      <w:r>
+        <w:rPr>
+          <w:i/>
+          <w:sz w:val="20"/>
+        </w:rPr>
+        <w:t>&gt; &lt;</w:t>
+      </w:r>
+      <w:r>
+        <w:rPr>
+          <w:i/>
+          <w:sz w:val="20"/>
+        </w:rPr>
+        <w:t>id list</w:t>
+      </w:r>
+      <w:r>
+        <w:rPr>
+          <w:i/>
+          <w:sz w:val="20"/>
+        </w:rPr>
+        <w:t>&gt;</w:t>
+      </w:r>
+    </w:p>
+    <w:p>
+      <w:pPr>
+        <w:spacing w:after="0"/>
+        <w:rPr>
+          <w:sz w:val="20"/>
+        </w:rPr>
+      </w:pPr>
+      <w:r>
+        <w:rPr>
+          <w:rFonts w:ascii="Courier New" w:hAnsi="Courier New" w:cs="Courier New"/>
+          <w:b/>
+          <w:sz w:val="20"/>
+        </w:rPr>
+        <w:t xml:space="preserve">  |</w:t>
+      </w:r>
+      <w:r>
+        <w:rPr>
+          <w:rFonts w:ascii="Courier New" w:hAnsi="Courier New" w:cs="Courier New"/>
+          <w:b/>
+          <w:sz w:val="20"/>
+        </w:rPr>
+        <w:tab/>
+      </w:r>
+      <w:r>
+        <w:rPr>
+          <w:rFonts w:ascii="Courier New" w:hAnsi="Courier New" w:cs="Courier New"/>
+          <w:b/>
+          <w:sz w:val="20"/>
+        </w:rPr>
+        <w:tab/>
+      </w:r>
+      <w:r>
+        <w:rPr>
+          <w:sz w:val="20"/>
+        </w:rPr>
+        <w:t xml:space="preserve">Create a new </w:t>
+      </w:r>
+      <w:r>
+        <w:rPr>
+          <w:sz w:val="20"/>
+        </w:rPr>
+        <w:t xml:space="preserve">enumerated type called </w:t>
+      </w:r>
+      <w:r>
+        <w:rPr>
+          <w:i/>
+          <w:sz w:val="20"/>
+        </w:rPr>
+        <w:t>&lt;id&gt;</w:t>
+      </w:r>
+      <w:r>
+        <w:rPr>
+          <w:sz w:val="20"/>
+        </w:rPr>
+        <w:t xml:space="preserve"> and </w:t>
+      </w:r>
+      <w:r>
+        <w:rPr>
+          <w:sz w:val="20"/>
+        </w:rPr>
+        <w:t xml:space="preserve">associate all the values in the </w:t>
+      </w:r>
+      <w:r>
+        <w:rPr>
+          <w:i/>
+          <w:sz w:val="20"/>
+        </w:rPr>
+        <w:t>&lt;id list&gt;</w:t>
+      </w:r>
+    </w:p>
+    <w:p>
+      <w:pPr>
+        <w:spacing w:after="0"/>
+        <w:rPr>
+          <w:sz w:val="20"/>
+        </w:rPr>
+      </w:pPr>
+      <w:r>
+        <w:rPr>
+          <w:rFonts w:ascii="Courier New" w:hAnsi="Courier New" w:cs="Courier New"/>
+          <w:b/>
+          <w:sz w:val="20"/>
+        </w:rPr>
+        <w:t xml:space="preserve">  |</w:t>
+      </w:r>
+      <w:r>
+        <w:rPr>
+          <w:rFonts w:ascii="Courier New" w:hAnsi="Courier New" w:cs="Courier New"/>
+          <w:b/>
+          <w:sz w:val="20"/>
+        </w:rPr>
+        <w:tab/>
+      </w:r>
+      <w:r>
+        <w:rPr>
+          <w:rFonts w:ascii="Courier New" w:hAnsi="Courier New" w:cs="Courier New"/>
+          <w:b/>
+          <w:sz w:val="20"/>
+        </w:rPr>
+        <w:tab/>
+      </w:r>
+      <w:proofErr w:type="gramStart"/>
+      <w:r>
+        <w:rPr>
+          <w:sz w:val="20"/>
+        </w:rPr>
+        <w:t>with</w:t>
+      </w:r>
+      <w:proofErr w:type="gramEnd"/>
+      <w:r>
+        <w:rPr>
+          <w:sz w:val="20"/>
+        </w:rPr>
+        <w:t xml:space="preserve"> it.</w:t>
+      </w:r>
+      <w:r>
+        <w:rPr>
+          <w:sz w:val="20"/>
+        </w:rPr>
+        <w:t xml:space="preserve">  The </w:t>
+      </w:r>
+      <w:r>
+        <w:rPr>
+          <w:i/>
+          <w:sz w:val="20"/>
+        </w:rPr>
+        <w:t>&lt;id list&gt;</w:t>
+      </w:r>
+      <w:r>
+        <w:rPr>
+          <w:sz w:val="20"/>
+        </w:rPr>
+        <w:t xml:space="preserve"> is a space separated list of identifiers that represent the</w:t>
+      </w:r>
+    </w:p>
+    <w:p>
+      <w:pPr>
+        <w:spacing w:after="0"/>
+        <w:rPr>
+          <w:sz w:val="20"/>
+        </w:rPr>
+      </w:pPr>
+      <w:r>
+        <w:rPr>
+          <w:rFonts w:ascii="Courier New" w:hAnsi="Courier New" w:cs="Courier New"/>
+          <w:b/>
+          <w:sz w:val="20"/>
+        </w:rPr>
+        <w:t xml:space="preserve">  |</w:t>
+      </w:r>
+      <w:r>
+        <w:rPr>
+          <w:rFonts w:ascii="Courier New" w:hAnsi="Courier New" w:cs="Courier New"/>
+          <w:b/>
+          <w:sz w:val="20"/>
+        </w:rPr>
+        <w:tab/>
+      </w:r>
+      <w:r>
+        <w:rPr>
+          <w:rFonts w:ascii="Courier New" w:hAnsi="Courier New" w:cs="Courier New"/>
+          <w:b/>
+          <w:sz w:val="20"/>
+        </w:rPr>
+        <w:tab/>
+      </w:r>
+      <w:proofErr w:type="gramStart"/>
+      <w:r>
+        <w:rPr>
+          <w:sz w:val="20"/>
+        </w:rPr>
+        <w:t>individual</w:t>
+      </w:r>
+      <w:proofErr w:type="gramEnd"/>
+      <w:r>
+        <w:rPr>
+          <w:sz w:val="20"/>
+        </w:rPr>
+        <w:t xml:space="preserve"> enumerated values.</w:t>
+      </w:r>
+    </w:p>
+    <w:p>
+      <w:pPr>
+        <w:spacing w:after="0"/>
+        <w:rPr>
+          <w:rFonts w:ascii="Courier New" w:hAnsi="Courier New" w:cs="Courier New"/>
+          <w:b/>
+          <w:sz w:val="20"/>
+        </w:rPr>
+      </w:pPr>
+      <w:r>
+        <w:rPr>
+          <w:rFonts w:ascii="Courier New" w:hAnsi="Courier New" w:cs="Courier New"/>
+          <w:b/>
+          <w:sz w:val="20"/>
+        </w:rPr>
+        <w:t xml:space="preserve">  |</w:t>
+      </w:r>
+    </w:p>
+    <w:p>
+      <w:pPr>
+        <w:spacing w:after="0"/>
+        <w:rPr>
+          <w:i/>
+          <w:sz w:val="20"/>
+        </w:rPr>
       </w:pPr>
       <w:r>
         <w:rPr>
@@ -5636,128 +6224,65 @@
           <w:i/>
           <w:sz w:val="20"/>
         </w:rPr>
-        <w:t>&lt;vertex</w:t>
+        <w:t>&lt;vertexid1&gt; &lt;vertexid2&gt;</w:t>
+      </w:r>
+    </w:p>
+    <w:p>
+      <w:pPr>
+        <w:spacing w:after="0"/>
+        <w:rPr>
+          <w:sz w:val="20"/>
+        </w:rPr>
+      </w:pPr>
+      <w:r>
+        <w:rPr>
+          <w:rFonts w:ascii="Courier New" w:hAnsi="Courier New" w:cs="Courier New"/>
+          <w:b/>
+          <w:sz w:val="20"/>
+        </w:rPr>
+        <w:t xml:space="preserve">  |</w:t>
+      </w:r>
+      <w:r>
+        <w:rPr>
+          <w:rFonts w:ascii="Courier New" w:hAnsi="Courier New" w:cs="Courier New"/>
+          <w:b/>
+          <w:sz w:val="20"/>
+        </w:rPr>
+        <w:tab/>
+      </w:r>
+      <w:r>
+        <w:rPr>
+          <w:rFonts w:ascii="Courier New" w:hAnsi="Courier New" w:cs="Courier New"/>
+          <w:b/>
+          <w:sz w:val="20"/>
+        </w:rPr>
+        <w:tab/>
+      </w:r>
+      <w:r>
+        <w:rPr>
+          <w:sz w:val="20"/>
+        </w:rPr>
+        <w:t>Add the edge (</w:t>
       </w:r>
       <w:r>
         <w:rPr>
           <w:i/>
           <w:sz w:val="20"/>
         </w:rPr>
-        <w:t>id</w:t>
+        <w:t>vertexid1</w:t>
+      </w:r>
+      <w:r>
+        <w:rPr>
+          <w:sz w:val="20"/>
+        </w:rPr>
+        <w:t>,</w:t>
       </w:r>
       <w:r>
         <w:rPr>
           <w:i/>
           <w:sz w:val="20"/>
         </w:rPr>
-        <w:t>1</w:t>
-      </w:r>
-      <w:r>
-        <w:rPr>
-          <w:i/>
-          <w:sz w:val="20"/>
-        </w:rPr>
-        <w:t>&gt;</w:t>
-      </w:r>
-      <w:r>
-        <w:rPr>
-          <w:i/>
-          <w:sz w:val="20"/>
-        </w:rPr>
-        <w:t xml:space="preserve"> </w:t>
-      </w:r>
-      <w:r>
-        <w:rPr>
-          <w:i/>
-          <w:sz w:val="20"/>
-        </w:rPr>
-        <w:t>&lt;vertexid</w:t>
-      </w:r>
-      <w:r>
-        <w:rPr>
-          <w:i/>
-          <w:sz w:val="20"/>
-        </w:rPr>
-        <w:t>2</w:t>
-      </w:r>
-      <w:r>
-        <w:rPr>
-          <w:i/>
-          <w:sz w:val="20"/>
-        </w:rPr>
-        <w:t>&gt;</w:t>
-      </w:r>
-    </w:p>
-    <w:p>
-      <w:pPr>
-        <w:spacing w:after="0"/>
-        <w:rPr>
-          <w:sz w:val="20"/>
-        </w:rPr>
-      </w:pPr>
-      <w:r>
-        <w:rPr>
-          <w:rFonts w:ascii="Courier New" w:hAnsi="Courier New" w:cs="Courier New"/>
-          <w:b/>
-          <w:sz w:val="20"/>
-        </w:rPr>
-        <w:t xml:space="preserve">  |</w:t>
-      </w:r>
-      <w:r>
-        <w:rPr>
-          <w:rFonts w:ascii="Courier New" w:hAnsi="Courier New" w:cs="Courier New"/>
-          <w:b/>
-          <w:sz w:val="20"/>
-        </w:rPr>
-        <w:tab/>
-      </w:r>
-      <w:r>
-        <w:rPr>
-          <w:rFonts w:ascii="Courier New" w:hAnsi="Courier New" w:cs="Courier New"/>
-          <w:b/>
-          <w:sz w:val="20"/>
-        </w:rPr>
-        <w:tab/>
-      </w:r>
-      <w:r>
-        <w:rPr>
-          <w:sz w:val="20"/>
-        </w:rPr>
-        <w:t>Add the edge (</w:t>
-      </w:r>
-      <w:r>
-        <w:rPr>
-          <w:i/>
-          <w:sz w:val="20"/>
-        </w:rPr>
-        <w:t>vertexid1</w:t>
-      </w:r>
-      <w:r>
-        <w:rPr>
-          <w:sz w:val="20"/>
-        </w:rPr>
-        <w:t>,</w:t>
-      </w:r>
-      <w:r>
-        <w:rPr>
-          <w:i/>
-          <w:sz w:val="20"/>
-        </w:rPr>
-        <w:t xml:space="preserve"> </w:t>
-      </w:r>
-      <w:r>
-        <w:rPr>
-          <w:i/>
-          <w:sz w:val="20"/>
-        </w:rPr>
-        <w:t>vertexid</w:t>
-      </w:r>
-      <w:r>
-        <w:rPr>
-          <w:i/>
-          <w:sz w:val="20"/>
-        </w:rPr>
-        <w:t>2</w:t>
+        <w:t xml:space="preserve"> vertexid2</w:t>
       </w:r>
       <w:r>
         <w:rPr>
@@ -6020,215 +6545,13 @@
           <w:i/>
           <w:sz w:val="20"/>
         </w:rPr>
-        <w:t>&lt;</w:t>
-      </w:r>
-      <w:r>
-        <w:rPr>
-          <w:i/>
-          <w:sz w:val="20"/>
-        </w:rPr>
-        <w:t>type</w:t>
-      </w:r>
-      <w:r>
-        <w:rPr>
-          <w:i/>
-          <w:sz w:val="20"/>
-        </w:rPr>
-        <w:t>&gt; &lt;</w:t>
-      </w:r>
-      <w:r>
-        <w:rPr>
-          <w:i/>
-          <w:sz w:val="20"/>
-        </w:rPr>
-        <w:t>id</w:t>
-      </w:r>
-      <w:r>
-        <w:rPr>
-          <w:i/>
-          <w:sz w:val="20"/>
-        </w:rPr>
-        <w:t>&gt;</w:t>
-      </w:r>
-    </w:p>
-    <w:p>
-      <w:pPr>
-        <w:spacing w:after="0"/>
-        <w:rPr>
-          <w:sz w:val="20"/>
-        </w:rPr>
-      </w:pPr>
-      <w:r>
-        <w:rPr>
-          <w:rFonts w:ascii="Courier New" w:hAnsi="Courier New" w:cs="Courier New"/>
-          <w:b/>
-          <w:sz w:val="20"/>
-        </w:rPr>
-        <w:t xml:space="preserve">  |</w:t>
-      </w:r>
-      <w:r>
-        <w:rPr>
-          <w:rFonts w:ascii="Courier New" w:hAnsi="Courier New" w:cs="Courier New"/>
-          <w:b/>
-          <w:sz w:val="20"/>
-        </w:rPr>
-        <w:tab/>
-      </w:r>
-      <w:r>
-        <w:rPr>
-          <w:rFonts w:ascii="Courier New" w:hAnsi="Courier New" w:cs="Courier New"/>
-          <w:b/>
-          <w:sz w:val="20"/>
-        </w:rPr>
-        <w:t xml:space="preserve">  |</w:t>
-      </w:r>
-      <w:r>
-        <w:rPr>
-          <w:rFonts w:ascii="Courier New" w:hAnsi="Courier New" w:cs="Courier New"/>
-          <w:b/>
-          <w:sz w:val="20"/>
-        </w:rPr>
-        <w:tab/>
-      </w:r>
-      <w:r>
-        <w:rPr>
-          <w:sz w:val="20"/>
-        </w:rPr>
-        <w:t xml:space="preserve">Add </w:t>
-      </w:r>
-      <w:r>
-        <w:rPr>
-          <w:sz w:val="20"/>
-        </w:rPr>
-        <w:t>an attribute to the vertex schema for the current graph.  The new attribute will</w:t>
-      </w:r>
-    </w:p>
-    <w:p>
-      <w:pPr>
-        <w:spacing w:after="0"/>
-        <w:rPr>
-          <w:sz w:val="20"/>
-        </w:rPr>
-      </w:pPr>
-      <w:r>
-        <w:rPr>
-          <w:rFonts w:ascii="Courier New" w:hAnsi="Courier New" w:cs="Courier New"/>
-          <w:b/>
-          <w:sz w:val="20"/>
-        </w:rPr>
-        <w:t xml:space="preserve">  |</w:t>
-      </w:r>
-      <w:r>
-        <w:rPr>
-          <w:rFonts w:ascii="Courier New" w:hAnsi="Courier New" w:cs="Courier New"/>
-          <w:b/>
-          <w:sz w:val="20"/>
-        </w:rPr>
-        <w:tab/>
-      </w:r>
-      <w:r>
-        <w:rPr>
-          <w:rFonts w:ascii="Courier New" w:hAnsi="Courier New" w:cs="Courier New"/>
-          <w:b/>
-          <w:sz w:val="20"/>
-        </w:rPr>
-        <w:t xml:space="preserve">  |</w:t>
-      </w:r>
-      <w:r>
-        <w:rPr>
-          <w:rFonts w:ascii="Courier New" w:hAnsi="Courier New" w:cs="Courier New"/>
-          <w:b/>
-          <w:sz w:val="20"/>
-        </w:rPr>
-        <w:tab/>
-      </w:r>
-      <w:r>
-        <w:rPr>
-          <w:sz w:val="20"/>
-        </w:rPr>
-        <w:t xml:space="preserve">have the specified </w:t>
-      </w:r>
-      <w:r>
-        <w:rPr>
-          <w:i/>
-          <w:sz w:val="20"/>
-        </w:rPr>
-        <w:t>&lt;type&gt;</w:t>
-      </w:r>
-      <w:r>
-        <w:rPr>
-          <w:sz w:val="20"/>
-        </w:rPr>
-        <w:t xml:space="preserve"> and be assigned the name </w:t>
-      </w:r>
-      <w:r>
-        <w:rPr>
-          <w:i/>
-          <w:sz w:val="20"/>
-        </w:rPr>
-        <w:t>&lt;id&gt;</w:t>
-      </w:r>
-      <w:r>
-        <w:rPr>
-          <w:sz w:val="20"/>
-        </w:rPr>
-        <w:t>.  All vertices in the current</w:t>
-      </w:r>
-    </w:p>
-    <w:p>
-      <w:pPr>
-        <w:spacing w:after="0"/>
-        <w:rPr>
-          <w:rFonts w:ascii="Courier New" w:hAnsi="Courier New" w:cs="Courier New"/>
-          <w:b/>
-          <w:sz w:val="20"/>
-        </w:rPr>
-      </w:pPr>
-      <w:r>
-        <w:rPr>
-          <w:rFonts w:ascii="Courier New" w:hAnsi="Courier New" w:cs="Courier New"/>
-          <w:b/>
-          <w:sz w:val="20"/>
-        </w:rPr>
-        <w:t xml:space="preserve">  |</w:t>
-      </w:r>
-      <w:r>
-        <w:rPr>
-          <w:rFonts w:ascii="Courier New" w:hAnsi="Courier New" w:cs="Courier New"/>
-          <w:b/>
-          <w:sz w:val="20"/>
-        </w:rPr>
-        <w:tab/>
-      </w:r>
-      <w:r>
-        <w:rPr>
-          <w:rFonts w:ascii="Courier New" w:hAnsi="Courier New" w:cs="Courier New"/>
-          <w:b/>
-          <w:sz w:val="20"/>
-        </w:rPr>
-        <w:t xml:space="preserve">  |</w:t>
-      </w:r>
-      <w:r>
-        <w:rPr>
-          <w:rFonts w:ascii="Courier New" w:hAnsi="Courier New" w:cs="Courier New"/>
-          <w:b/>
-          <w:sz w:val="20"/>
-        </w:rPr>
-        <w:tab/>
-      </w:r>
-      <w:r>
-        <w:rPr>
-          <w:sz w:val="20"/>
-        </w:rPr>
-        <w:t>graph will have their tuples updated with the new attribute set to a default value.</w:t>
-      </w:r>
-    </w:p>
-    <w:p>
-      <w:pPr>
-        <w:spacing w:after="0"/>
-        <w:rPr>
-          <w:rFonts w:ascii="Courier New" w:hAnsi="Courier New" w:cs="Courier New"/>
-          <w:b/>
+        <w:t>&lt;type&gt; &lt;id&gt;</w:t>
+      </w:r>
+    </w:p>
+    <w:p>
+      <w:pPr>
+        <w:spacing w:after="0"/>
+        <w:rPr>
           <w:sz w:val="20"/>
         </w:rPr>
       </w:pPr>
@@ -6249,6 +6572,153 @@
         <w:tab/>
         <w:t xml:space="preserve">  |</w:t>
       </w:r>
+      <w:r>
+        <w:rPr>
+          <w:rFonts w:ascii="Courier New" w:hAnsi="Courier New" w:cs="Courier New"/>
+          <w:b/>
+          <w:sz w:val="20"/>
+        </w:rPr>
+        <w:tab/>
+      </w:r>
+      <w:r>
+        <w:rPr>
+          <w:sz w:val="20"/>
+        </w:rPr>
+        <w:t>Add an attribute to the vertex schema for the current graph.  The new attribute will</w:t>
+      </w:r>
+    </w:p>
+    <w:p>
+      <w:pPr>
+        <w:spacing w:after="0"/>
+        <w:rPr>
+          <w:sz w:val="20"/>
+        </w:rPr>
+      </w:pPr>
+      <w:r>
+        <w:rPr>
+          <w:rFonts w:ascii="Courier New" w:hAnsi="Courier New" w:cs="Courier New"/>
+          <w:b/>
+          <w:sz w:val="20"/>
+        </w:rPr>
+        <w:t xml:space="preserve">  |</w:t>
+      </w:r>
+      <w:r>
+        <w:rPr>
+          <w:rFonts w:ascii="Courier New" w:hAnsi="Courier New" w:cs="Courier New"/>
+          <w:b/>
+          <w:sz w:val="20"/>
+        </w:rPr>
+        <w:tab/>
+        <w:t xml:space="preserve">  |</w:t>
+      </w:r>
+      <w:r>
+        <w:rPr>
+          <w:rFonts w:ascii="Courier New" w:hAnsi="Courier New" w:cs="Courier New"/>
+          <w:b/>
+          <w:sz w:val="20"/>
+        </w:rPr>
+        <w:tab/>
+      </w:r>
+      <w:r>
+        <w:rPr>
+          <w:sz w:val="20"/>
+        </w:rPr>
+        <w:t xml:space="preserve">have the specified </w:t>
+      </w:r>
+      <w:r>
+        <w:rPr>
+          <w:i/>
+          <w:sz w:val="20"/>
+        </w:rPr>
+        <w:t>&lt;type&gt;</w:t>
+      </w:r>
+      <w:r>
+        <w:rPr>
+          <w:sz w:val="20"/>
+        </w:rPr>
+        <w:t xml:space="preserve"> and be assigned the name </w:t>
+      </w:r>
+      <w:r>
+        <w:rPr>
+          <w:i/>
+          <w:sz w:val="20"/>
+        </w:rPr>
+        <w:t>&lt;id&gt;</w:t>
+      </w:r>
+      <w:r>
+        <w:rPr>
+          <w:sz w:val="20"/>
+        </w:rPr>
+        <w:t>.  All vertices in the current</w:t>
+      </w:r>
+    </w:p>
+    <w:p>
+      <w:pPr>
+        <w:spacing w:after="0"/>
+        <w:rPr>
+          <w:rFonts w:ascii="Courier New" w:hAnsi="Courier New" w:cs="Courier New"/>
+          <w:b/>
+          <w:sz w:val="20"/>
+        </w:rPr>
+      </w:pPr>
+      <w:r>
+        <w:rPr>
+          <w:rFonts w:ascii="Courier New" w:hAnsi="Courier New" w:cs="Courier New"/>
+          <w:b/>
+          <w:sz w:val="20"/>
+        </w:rPr>
+        <w:t xml:space="preserve">  |</w:t>
+      </w:r>
+      <w:r>
+        <w:rPr>
+          <w:rFonts w:ascii="Courier New" w:hAnsi="Courier New" w:cs="Courier New"/>
+          <w:b/>
+          <w:sz w:val="20"/>
+        </w:rPr>
+        <w:tab/>
+        <w:t xml:space="preserve">  |</w:t>
+      </w:r>
+      <w:r>
+        <w:rPr>
+          <w:rFonts w:ascii="Courier New" w:hAnsi="Courier New" w:cs="Courier New"/>
+          <w:b/>
+          <w:sz w:val="20"/>
+        </w:rPr>
+        <w:tab/>
+      </w:r>
+      <w:r>
+        <w:rPr>
+          <w:sz w:val="20"/>
+        </w:rPr>
+        <w:t>graph will have their tuples updated with the new attribute set to a default value.</w:t>
+      </w:r>
+    </w:p>
+    <w:p>
+      <w:pPr>
+        <w:spacing w:after="0"/>
+        <w:rPr>
+          <w:rFonts w:ascii="Courier New" w:hAnsi="Courier New" w:cs="Courier New"/>
+          <w:b/>
+          <w:sz w:val="20"/>
+        </w:rPr>
+      </w:pPr>
+      <w:r>
+        <w:rPr>
+          <w:rFonts w:ascii="Courier New" w:hAnsi="Courier New" w:cs="Courier New"/>
+          <w:b/>
+          <w:sz w:val="20"/>
+        </w:rPr>
+        <w:t xml:space="preserve">  |</w:t>
+      </w:r>
+      <w:r>
+        <w:rPr>
+          <w:rFonts w:ascii="Courier New" w:hAnsi="Courier New" w:cs="Courier New"/>
+          <w:b/>
+          <w:sz w:val="20"/>
+        </w:rPr>
+        <w:tab/>
+        <w:t xml:space="preserve">  |</w:t>
+      </w:r>
     </w:p>
     <w:p>
       <w:pPr>
@@ -6299,35 +6769,7 @@
           <w:i/>
           <w:sz w:val="20"/>
         </w:rPr>
-        <w:t>&lt;</w:t>
-      </w:r>
-      <w:r>
-        <w:rPr>
-          <w:i/>
-          <w:sz w:val="20"/>
-        </w:rPr>
-        <w:t>type</w:t>
-      </w:r>
-      <w:r>
-        <w:rPr>
-          <w:i/>
-          <w:sz w:val="20"/>
-        </w:rPr>
-        <w:t>&gt; &lt;</w:t>
-      </w:r>
-      <w:r>
-        <w:rPr>
-          <w:i/>
-          <w:sz w:val="20"/>
-        </w:rPr>
-        <w:t>id</w:t>
-      </w:r>
-      <w:r>
-        <w:rPr>
-          <w:i/>
-          <w:sz w:val="20"/>
-        </w:rPr>
-        <w:t>&gt;</w:t>
+        <w:t>&lt;type&gt; &lt;id&gt;</w:t>
       </w:r>
     </w:p>
     <w:p>
@@ -6366,19 +6808,7 @@
         <w:rPr>
           <w:sz w:val="20"/>
         </w:rPr>
-        <w:t xml:space="preserve">Add an attribute to the </w:t>
-      </w:r>
-      <w:r>
-        <w:rPr>
-          <w:sz w:val="20"/>
-        </w:rPr>
-        <w:t>edges</w:t>
-      </w:r>
-      <w:r>
-        <w:rPr>
-          <w:sz w:val="20"/>
-        </w:rPr>
-        <w:t xml:space="preserve"> schema for the current graph.  The new attribute will</w:t>
+        <w:t>Add an attribute to the edges schema for the current graph.  The new attribute will</w:t>
       </w:r>
     </w:p>
     <w:p>
@@ -6443,19 +6873,7 @@
         <w:rPr>
           <w:sz w:val="20"/>
         </w:rPr>
-        <w:t xml:space="preserve">.  All </w:t>
-      </w:r>
-      <w:r>
-        <w:rPr>
-          <w:sz w:val="20"/>
-        </w:rPr>
-        <w:t>edges</w:t>
-      </w:r>
-      <w:r>
-        <w:rPr>
-          <w:sz w:val="20"/>
-        </w:rPr>
-        <w:t xml:space="preserve"> in the current</w:t>
+        <w:t>.  All edges in the current</w:t>
       </w:r>
     </w:p>
     <w:p>
@@ -6642,35 +7060,7 @@
           <w:i/>
           <w:sz w:val="20"/>
         </w:rPr>
-        <w:t>&lt;</w:t>
-      </w:r>
-      <w:r>
-        <w:rPr>
-          <w:i/>
-          <w:sz w:val="20"/>
-        </w:rPr>
-        <w:t>id</w:t>
-      </w:r>
-      <w:r>
-        <w:rPr>
-          <w:i/>
-          <w:sz w:val="20"/>
-        </w:rPr>
-        <w:t>&gt; &lt;</w:t>
-      </w:r>
-      <w:r>
-        <w:rPr>
-          <w:i/>
-          <w:sz w:val="20"/>
-        </w:rPr>
-        <w:t>value</w:t>
-      </w:r>
-      <w:r>
-        <w:rPr>
-          <w:i/>
-          <w:sz w:val="20"/>
-        </w:rPr>
-        <w:t>&gt;</w:t>
+        <w:t>&lt;id&gt; &lt;value&gt;</w:t>
       </w:r>
     </w:p>
     <w:p>
@@ -6862,49 +7252,7 @@
           <w:i/>
           <w:sz w:val="20"/>
         </w:rPr>
-        <w:t>&gt;</w:t>
-      </w:r>
-      <w:r>
-        <w:rPr>
-          <w:i/>
-          <w:sz w:val="20"/>
-        </w:rPr>
-        <w:t xml:space="preserve"> </w:t>
-      </w:r>
-      <w:r>
-        <w:rPr>
-          <w:i/>
-          <w:sz w:val="20"/>
-        </w:rPr>
-        <w:t>&lt;</w:t>
-      </w:r>
-      <w:r>
-        <w:rPr>
-          <w:i/>
-          <w:sz w:val="20"/>
-        </w:rPr>
-        <w:t>id</w:t>
-      </w:r>
-      <w:r>
-        <w:rPr>
-          <w:i/>
-          <w:sz w:val="20"/>
-        </w:rPr>
-        <w:t>&gt; &lt;</w:t>
-      </w:r>
-      <w:r>
-        <w:rPr>
-          <w:i/>
-          <w:sz w:val="20"/>
-        </w:rPr>
-        <w:t>value</w:t>
-      </w:r>
-      <w:r>
-        <w:rPr>
-          <w:i/>
-          <w:sz w:val="20"/>
-        </w:rPr>
-        <w:t>&gt;</w:t>
+        <w:t>&gt; &lt;id&gt; &lt;value&gt;</w:t>
       </w:r>
     </w:p>
     <w:p>
@@ -6956,19 +7304,7 @@
         <w:rPr>
           <w:sz w:val="20"/>
         </w:rPr>
-        <w:t xml:space="preserve"> for the </w:t>
-      </w:r>
-      <w:r>
-        <w:rPr>
-          <w:sz w:val="20"/>
-        </w:rPr>
-        <w:t>edge</w:t>
-      </w:r>
-      <w:r>
-        <w:rPr>
-          <w:sz w:val="20"/>
-        </w:rPr>
-        <w:t xml:space="preserve"> </w:t>
+        <w:t xml:space="preserve"> for the edge </w:t>
       </w:r>
       <w:r>
         <w:rPr>
@@ -7442,6 +7778,7 @@
   <w:style w:type="character" w:default="1" w:styleId="DefaultParagraphFont">
     <w:name w:val="Default Paragraph Font"/>
     <w:uiPriority w:val="1"/>
+    <w:semiHidden/>
     <w:unhideWhenUsed/>
   </w:style>
   <w:style w:type="table" w:default="1" w:styleId="TableNormal">
@@ -7782,6 +8119,7 @@
   <w:style w:type="character" w:default="1" w:styleId="DefaultParagraphFont">
     <w:name w:val="Default Paragraph Font"/>
     <w:uiPriority w:val="1"/>
+    <w:semiHidden/>
     <w:unhideWhenUsed/>
   </w:style>
   <w:style w:type="table" w:default="1" w:styleId="TableNormal">
@@ -7910,527 +8248,6 @@
     </w:tblPr>
   </w:style>
 </w:styles>
-</file>
-
-<file path=word/glossary/document.xml><?xml version="1.0" encoding="utf-8"?>
-<w:glossaryDocument xmlns:wpc="http://schemas.microsoft.com/office/word/2010/wordprocessingCanvas" xmlns:mc="http://schemas.openxmlformats.org/markup-compatibility/2006" xmlns:o="urn:schemas-microsoft-com:office:office" xmlns:r="http://schemas.openxmlformats.org/officeDocument/2006/relationships" xmlns:m="http://schemas.openxmlformats.org/officeDocument/2006/math" xmlns:v="urn:schemas-microsoft-com:vml" xmlns:wp14="http://schemas.microsoft.com/office/word/2010/wordprocessingDrawing" xmlns:wp="http://schemas.openxmlformats.org/drawingml/2006/wordprocessingDrawing" xmlns:w10="urn:schemas-microsoft-com:office:word" xmlns:w="http://schemas.openxmlformats.org/wordprocessingml/2006/main" xmlns:w14="http://schemas.microsoft.com/office/word/2010/wordml" xmlns:wpg="http://schemas.microsoft.com/office/word/2010/wordprocessingGroup" xmlns:wpi="http://schemas.microsoft.com/office/word/2010/wordprocessingInk" xmlns:wne="http://schemas.microsoft.com/office/word/2006/wordml" xmlns:wps="http://schemas.microsoft.com/office/word/2010/wordprocessingShape" mc:Ignorable="w14 wp14"/>
-</file>
-
-<file path=word/glossary/fontTable.xml><?xml version="1.0" encoding="utf-8"?>
-<w:fonts xmlns:mc="http://schemas.openxmlformats.org/markup-compatibility/2006" xmlns:r="http://schemas.openxmlformats.org/officeDocument/2006/relationships" xmlns:w="http://schemas.openxmlformats.org/wordprocessingml/2006/main" xmlns:w14="http://schemas.microsoft.com/office/word/2010/wordml" mc:Ignorable="w14">
-  <w:font w:name="Calibri">
-    <w:panose1 w:val="020F0502020204030204"/>
-    <w:charset w:val="00"/>
-    <w:family w:val="swiss"/>
-    <w:pitch w:val="variable"/>
-    <w:sig w:usb0="E00002FF" w:usb1="4000ACFF" w:usb2="00000001" w:usb3="00000000" w:csb0="0000019F" w:csb1="00000000"/>
-  </w:font>
-  <w:font w:name="Times New Roman">
-    <w:panose1 w:val="02020603050405020304"/>
-    <w:charset w:val="00"/>
-    <w:family w:val="roman"/>
-    <w:pitch w:val="variable"/>
-    <w:sig w:usb0="E0002EFF" w:usb1="C0007843" w:usb2="00000009" w:usb3="00000000" w:csb0="000001FF" w:csb1="00000000"/>
-  </w:font>
-  <w:font w:name="Cambria">
-    <w:panose1 w:val="02040503050406030204"/>
-    <w:charset w:val="00"/>
-    <w:family w:val="roman"/>
-    <w:pitch w:val="variable"/>
-    <w:sig w:usb0="E00002FF" w:usb1="400004FF" w:usb2="00000000" w:usb3="00000000" w:csb0="0000019F" w:csb1="00000000"/>
-  </w:font>
-  <w:font w:name="Tahoma">
-    <w:panose1 w:val="020B0604030504040204"/>
-    <w:charset w:val="00"/>
-    <w:family w:val="swiss"/>
-    <w:pitch w:val="variable"/>
-    <w:sig w:usb0="E1002EFF" w:usb1="C000605B" w:usb2="00000029" w:usb3="00000000" w:csb0="000101FF" w:csb1="00000000"/>
-  </w:font>
-  <w:font w:name="Courier New">
-    <w:panose1 w:val="02070309020205020404"/>
-    <w:charset w:val="00"/>
-    <w:family w:val="modern"/>
-    <w:pitch w:val="fixed"/>
-    <w:sig w:usb0="E0002EFF" w:usb1="C0007843" w:usb2="00000009" w:usb3="00000000" w:csb0="000001FF" w:csb1="00000000"/>
-  </w:font>
-</w:fonts>
-</file>
-
-<file path=word/glossary/settings.xml><?xml version="1.0" encoding="utf-8"?>
-<w:settings xmlns:mc="http://schemas.openxmlformats.org/markup-compatibility/2006" xmlns:o="urn:schemas-microsoft-com:office:office" xmlns:r="http://schemas.openxmlformats.org/officeDocument/2006/relationships" xmlns:m="http://schemas.openxmlformats.org/officeDocument/2006/math" xmlns:v="urn:schemas-microsoft-com:vml" xmlns:w10="urn:schemas-microsoft-com:office:word" xmlns:w="http://schemas.openxmlformats.org/wordprocessingml/2006/main" xmlns:w14="http://schemas.microsoft.com/office/word/2010/wordml" xmlns:sl="http://schemas.openxmlformats.org/schemaLibrary/2006/main" mc:Ignorable="w14">
-  <w:view w:val="normal"/>
-  <w:defaultTabStop w:val="720"/>
-  <w:characterSpacingControl w:val="doNotCompress"/>
-  <w:compat>
-    <w:useFELayout/>
-    <w:compatSetting w:name="compatibilityMode" w:uri="http://schemas.microsoft.com/office/word" w:val="14"/>
-    <w:compatSetting w:name="overrideTableStyleFontSizeAndJustification" w:uri="http://schemas.microsoft.com/office/word" w:val="1"/>
-    <w:compatSetting w:name="enableOpenTypeFeatures" w:uri="http://schemas.microsoft.com/office/word" w:val="1"/>
-    <w:compatSetting w:name="doNotFlipMirrorIndents" w:uri="http://schemas.microsoft.com/office/word" w:val="1"/>
-  </w:compat>
-  <w:rsids>
-    <w:rsidRoot w:val="0072145F"/>
-    <w:rsid w:val="0010667B"/>
-    <w:rsid w:val="003F619E"/>
-    <w:rsid w:val="0072145F"/>
-    <w:rsid w:val="007527B3"/>
-    <w:rsid w:val="00A65068"/>
-    <w:rsid w:val="00C57082"/>
-    <w:rsid w:val="00F66F6D"/>
-  </w:rsids>
-  <m:mathPr>
-    <m:mathFont m:val="Cambria Math"/>
-    <m:brkBin m:val="before"/>
-    <m:brkBinSub m:val="--"/>
-    <m:smallFrac m:val="0"/>
-    <m:dispDef/>
-    <m:lMargin m:val="0"/>
-    <m:rMargin m:val="0"/>
-    <m:defJc m:val="centerGroup"/>
-    <m:wrapIndent m:val="1440"/>
-    <m:intLim m:val="subSup"/>
-    <m:naryLim m:val="undOvr"/>
-  </m:mathPr>
-  <w:themeFontLang w:val="en-US"/>
-  <w:clrSchemeMapping w:bg1="light1" w:t1="dark1" w:bg2="light2" w:t2="dark2" w:accent1="accent1" w:accent2="accent2" w:accent3="accent3" w:accent4="accent4" w:accent5="accent5" w:accent6="accent6" w:hyperlink="hyperlink" w:followedHyperlink="followedHyperlink"/>
-  <w:decimalSymbol w:val="."/>
-  <w:listSeparator w:val=","/>
-</w:settings>
-</file>
-
-<file path=word/glossary/styles.xml><?xml version="1.0" encoding="utf-8"?>
-<w:styles xmlns:mc="http://schemas.openxmlformats.org/markup-compatibility/2006" xmlns:r="http://schemas.openxmlformats.org/officeDocument/2006/relationships" xmlns:w="http://schemas.openxmlformats.org/wordprocessingml/2006/main" xmlns:w14="http://schemas.microsoft.com/office/word/2010/wordml" mc:Ignorable="w14">
-  <w:docDefaults>
-    <w:rPrDefault>
-      <w:rPr>
-        <w:rFonts w:asciiTheme="minorHAnsi" w:eastAsiaTheme="minorEastAsia" w:hAnsiTheme="minorHAnsi" w:cstheme="minorBidi"/>
-        <w:sz w:val="22"/>
-        <w:szCs w:val="22"/>
-        <w:lang w:val="en-US" w:eastAsia="en-US" w:bidi="ar-SA"/>
-      </w:rPr>
-    </w:rPrDefault>
-    <w:pPrDefault>
-      <w:pPr>
-        <w:spacing w:after="200" w:line="276" w:lineRule="auto"/>
-      </w:pPr>
-    </w:pPrDefault>
-  </w:docDefaults>
-  <w:latentStyles w:defLockedState="0" w:defUIPriority="99" w:defSemiHidden="1" w:defUnhideWhenUsed="1" w:defQFormat="0" w:count="267">
-    <w:lsdException w:name="Normal" w:semiHidden="0" w:uiPriority="0" w:unhideWhenUsed="0" w:qFormat="1"/>
-    <w:lsdException w:name="heading 1" w:semiHidden="0" w:uiPriority="9" w:unhideWhenUsed="0" w:qFormat="1"/>
-    <w:lsdException w:name="heading 2" w:uiPriority="9" w:qFormat="1"/>
-    <w:lsdException w:name="heading 3" w:uiPriority="9" w:qFormat="1"/>
-    <w:lsdException w:name="heading 4" w:uiPriority="9" w:qFormat="1"/>
-    <w:lsdException w:name="heading 5" w:uiPriority="9" w:qFormat="1"/>
-    <w:lsdException w:name="heading 6" w:uiPriority="9" w:qFormat="1"/>
-    <w:lsdException w:name="heading 7" w:uiPriority="9" w:qFormat="1"/>
-    <w:lsdException w:name="heading 8" w:uiPriority="9" w:qFormat="1"/>
-    <w:lsdException w:name="heading 9" w:uiPriority="9" w:qFormat="1"/>
-    <w:lsdException w:name="toc 1" w:uiPriority="39"/>
-    <w:lsdException w:name="toc 2" w:uiPriority="39"/>
-    <w:lsdException w:name="toc 3" w:uiPriority="39"/>
-    <w:lsdException w:name="toc 4" w:uiPriority="39"/>
-    <w:lsdException w:name="toc 5" w:uiPriority="39"/>
-    <w:lsdException w:name="toc 6" w:uiPriority="39"/>
-    <w:lsdException w:name="toc 7" w:uiPriority="39"/>
-    <w:lsdException w:name="toc 8" w:uiPriority="39"/>
-    <w:lsdException w:name="toc 9" w:uiPriority="39"/>
-    <w:lsdException w:name="caption" w:uiPriority="35" w:qFormat="1"/>
-    <w:lsdException w:name="Title" w:semiHidden="0" w:uiPriority="10" w:unhideWhenUsed="0" w:qFormat="1"/>
-    <w:lsdException w:name="Default Paragraph Font" w:uiPriority="1"/>
-    <w:lsdException w:name="Subtitle" w:semiHidden="0" w:uiPriority="11" w:unhideWhenUsed="0" w:qFormat="1"/>
-    <w:lsdException w:name="Strong" w:semiHidden="0" w:uiPriority="22" w:unhideWhenUsed="0" w:qFormat="1"/>
-    <w:lsdException w:name="Emphasis" w:semiHidden="0" w:uiPriority="20" w:unhideWhenUsed="0" w:qFormat="1"/>
-    <w:lsdException w:name="Table Grid" w:semiHidden="0" w:uiPriority="59" w:unhideWhenUsed="0"/>
-    <w:lsdException w:name="Placeholder Text" w:unhideWhenUsed="0"/>
-    <w:lsdException w:name="No Spacing" w:semiHidden="0" w:uiPriority="1" w:unhideWhenUsed="0" w:qFormat="1"/>
-    <w:lsdException w:name="Light Shading" w:semiHidden="0" w:uiPriority="60" w:unhideWhenUsed="0"/>
-    <w:lsdException w:name="Light List" w:semiHidden="0" w:uiPriority="61" w:unhideWhenUsed="0"/>
-    <w:lsdException w:name="Light Grid" w:semiHidden="0" w:uiPriority="62" w:unhideWhenUsed="0"/>
-    <w:lsdException w:name="Medium Shading 1" w:semiHidden="0" w:uiPriority="63" w:unhideWhenUsed="0"/>
-    <w:lsdException w:name="Medium Shading 2" w:semiHidden="0" w:uiPriority="64" w:unhideWhenUsed="0"/>
-    <w:lsdException w:name="Medium List 1" w:semiHidden="0" w:uiPriority="65" w:unhideWhenUsed="0"/>
-    <w:lsdException w:name="Medium List 2" w:semiHidden="0" w:uiPriority="66" w:unhideWhenUsed="0"/>
-    <w:lsdException w:name="Medium Grid 1" w:semiHidden="0" w:uiPriority="67" w:unhideWhenUsed="0"/>
-    <w:lsdException w:name="Medium Grid 2" w:semiHidden="0" w:uiPriority="68" w:unhideWhenUsed="0"/>
-    <w:lsdException w:name="Medium Grid 3" w:semiHidden="0" w:uiPriority="69" w:unhideWhenUsed="0"/>
-    <w:lsdException w:name="Dark List" w:semiHidden="0" w:uiPriority="70" w:unhideWhenUsed="0"/>
-    <w:lsdException w:name="Colorful Shading" w:semiHidden="0" w:uiPriority="71" w:unhideWhenUsed="0"/>
-    <w:lsdException w:name="Colorful List" w:semiHidden="0" w:uiPriority="72" w:unhideWhenUsed="0"/>
-    <w:lsdException w:name="Colorful Grid" w:semiHidden="0" w:uiPriority="73" w:unhideWhenUsed="0"/>
-    <w:lsdException w:name="Light Shading Accent 1" w:semiHidden="0" w:uiPriority="60" w:unhideWhenUsed="0"/>
-    <w:lsdException w:name="Light List Accent 1" w:semiHidden="0" w:uiPriority="61" w:unhideWhenUsed="0"/>
-    <w:lsdException w:name="Light Grid Accent 1" w:semiHidden="0" w:uiPriority="62" w:unhideWhenUsed="0"/>
-    <w:lsdException w:name="Medium Shading 1 Accent 1" w:semiHidden="0" w:uiPriority="63" w:unhideWhenUsed="0"/>
-    <w:lsdException w:name="Medium Shading 2 Accent 1" w:semiHidden="0" w:uiPriority="64" w:unhideWhenUsed="0"/>
-    <w:lsdException w:name="Medium List 1 Accent 1" w:semiHidden="0" w:uiPriority="65" w:unhideWhenUsed="0"/>
-    <w:lsdException w:name="Revision" w:unhideWhenUsed="0"/>
-    <w:lsdException w:name="List Paragraph" w:semiHidden="0" w:uiPriority="34" w:unhideWhenUsed="0" w:qFormat="1"/>
-    <w:lsdException w:name="Quote" w:semiHidden="0" w:uiPriority="29" w:unhideWhenUsed="0" w:qFormat="1"/>
-    <w:lsdException w:name="Intense Quote" w:semiHidden="0" w:uiPriority="30" w:unhideWhenUsed="0" w:qFormat="1"/>
-    <w:lsdException w:name="Medium List 2 Accent 1" w:semiHidden="0" w:uiPriority="66" w:unhideWhenUsed="0"/>
-    <w:lsdException w:name="Medium Grid 1 Accent 1" w:semiHidden="0" w:uiPriority="67" w:unhideWhenUsed="0"/>
-    <w:lsdException w:name="Medium Grid 2 Accent 1" w:semiHidden="0" w:uiPriority="68" w:unhideWhenUsed="0"/>
-    <w:lsdException w:name="Medium Grid 3 Accent 1" w:semiHidden="0" w:uiPriority="69" w:unhideWhenUsed="0"/>
-    <w:lsdException w:name="Dark List Accent 1" w:semiHidden="0" w:uiPriority="70" w:unhideWhenUsed="0"/>
-    <w:lsdException w:name="Colorful Shading Accent 1" w:semiHidden="0" w:uiPriority="71" w:unhideWhenUsed="0"/>
-    <w:lsdException w:name="Colorful List Accent 1" w:semiHidden="0" w:uiPriority="72" w:unhideWhenUsed="0"/>
-    <w:lsdException w:name="Colorful Grid Accent 1" w:semiHidden="0" w:uiPriority="73" w:unhideWhenUsed="0"/>
-    <w:lsdException w:name="Light Shading Accent 2" w:semiHidden="0" w:uiPriority="60" w:unhideWhenUsed="0"/>
-    <w:lsdException w:name="Light List Accent 2" w:semiHidden="0" w:uiPriority="61" w:unhideWhenUsed="0"/>
-    <w:lsdException w:name="Light Grid Accent 2" w:semiHidden="0" w:uiPriority="62" w:unhideWhenUsed="0"/>
-    <w:lsdException w:name="Medium Shading 1 Accent 2" w:semiHidden="0" w:uiPriority="63" w:unhideWhenUsed="0"/>
-    <w:lsdException w:name="Medium Shading 2 Accent 2" w:semiHidden="0" w:uiPriority="64" w:unhideWhenUsed="0"/>
-    <w:lsdException w:name="Medium List 1 Accent 2" w:semiHidden="0" w:uiPriority="65" w:unhideWhenUsed="0"/>
-    <w:lsdException w:name="Medium List 2 Accent 2" w:semiHidden="0" w:uiPriority="66" w:unhideWhenUsed="0"/>
-    <w:lsdException w:name="Medium Grid 1 Accent 2" w:semiHidden="0" w:uiPriority="67" w:unhideWhenUsed="0"/>
-    <w:lsdException w:name="Medium Grid 2 Accent 2" w:semiHidden="0" w:uiPriority="68" w:unhideWhenUsed="0"/>
-    <w:lsdException w:name="Medium Grid 3 Accent 2" w:semiHidden="0" w:uiPriority="69" w:unhideWhenUsed="0"/>
-    <w:lsdException w:name="Dark List Accent 2" w:semiHidden="0" w:uiPriority="70" w:unhideWhenUsed="0"/>
-    <w:lsdException w:name="Colorful Shading Accent 2" w:semiHidden="0" w:uiPriority="71" w:unhideWhenUsed="0"/>
-    <w:lsdException w:name="Colorful List Accent 2" w:semiHidden="0" w:uiPriority="72" w:unhideWhenUsed="0"/>
-    <w:lsdException w:name="Colorful Grid Accent 2" w:semiHidden="0" w:uiPriority="73" w:unhideWhenUsed="0"/>
-    <w:lsdException w:name="Light Shading Accent 3" w:semiHidden="0" w:uiPriority="60" w:unhideWhenUsed="0"/>
-    <w:lsdException w:name="Light List Accent 3" w:semiHidden="0" w:uiPriority="61" w:unhideWhenUsed="0"/>
-    <w:lsdException w:name="Light Grid Accent 3" w:semiHidden="0" w:uiPriority="62" w:unhideWhenUsed="0"/>
-    <w:lsdException w:name="Medium Shading 1 Accent 3" w:semiHidden="0" w:uiPriority="63" w:unhideWhenUsed="0"/>
-    <w:lsdException w:name="Medium Shading 2 Accent 3" w:semiHidden="0" w:uiPriority="64" w:unhideWhenUsed="0"/>
-    <w:lsdException w:name="Medium List 1 Accent 3" w:semiHidden="0" w:uiPriority="65" w:unhideWhenUsed="0"/>
-    <w:lsdException w:name="Medium List 2 Accent 3" w:semiHidden="0" w:uiPriority="66" w:unhideWhenUsed="0"/>
-    <w:lsdException w:name="Medium Grid 1 Accent 3" w:semiHidden="0" w:uiPriority="67" w:unhideWhenUsed="0"/>
-    <w:lsdException w:name="Medium Grid 2 Accent 3" w:semiHidden="0" w:uiPriority="68" w:unhideWhenUsed="0"/>
-    <w:lsdException w:name="Medium Grid 3 Accent 3" w:semiHidden="0" w:uiPriority="69" w:unhideWhenUsed="0"/>
-    <w:lsdException w:name="Dark List Accent 3" w:semiHidden="0" w:uiPriority="70" w:unhideWhenUsed="0"/>
-    <w:lsdException w:name="Colorful Shading Accent 3" w:semiHidden="0" w:uiPriority="71" w:unhideWhenUsed="0"/>
-    <w:lsdException w:name="Colorful List Accent 3" w:semiHidden="0" w:uiPriority="72" w:unhideWhenUsed="0"/>
-    <w:lsdException w:name="Colorful Grid Accent 3" w:semiHidden="0" w:uiPriority="73" w:unhideWhenUsed="0"/>
-    <w:lsdException w:name="Light Shading Accent 4" w:semiHidden="0" w:uiPriority="60" w:unhideWhenUsed="0"/>
-    <w:lsdException w:name="Light List Accent 4" w:semiHidden="0" w:uiPriority="61" w:unhideWhenUsed="0"/>
-    <w:lsdException w:name="Light Grid Accent 4" w:semiHidden="0" w:uiPriority="62" w:unhideWhenUsed="0"/>
-    <w:lsdException w:name="Medium Shading 1 Accent 4" w:semiHidden="0" w:uiPriority="63" w:unhideWhenUsed="0"/>
-    <w:lsdException w:name="Medium Shading 2 Accent 4" w:semiHidden="0" w:uiPriority="64" w:unhideWhenUsed="0"/>
-    <w:lsdException w:name="Medium List 1 Accent 4" w:semiHidden="0" w:uiPriority="65" w:unhideWhenUsed="0"/>
-    <w:lsdException w:name="Medium List 2 Accent 4" w:semiHidden="0" w:uiPriority="66" w:unhideWhenUsed="0"/>
-    <w:lsdException w:name="Medium Grid 1 Accent 4" w:semiHidden="0" w:uiPriority="67" w:unhideWhenUsed="0"/>
-    <w:lsdException w:name="Medium Grid 2 Accent 4" w:semiHidden="0" w:uiPriority="68" w:unhideWhenUsed="0"/>
-    <w:lsdException w:name="Medium Grid 3 Accent 4" w:semiHidden="0" w:uiPriority="69" w:unhideWhenUsed="0"/>
-    <w:lsdException w:name="Dark List Accent 4" w:semiHidden="0" w:uiPriority="70" w:unhideWhenUsed="0"/>
-    <w:lsdException w:name="Colorful Shading Accent 4" w:semiHidden="0" w:uiPriority="71" w:unhideWhenUsed="0"/>
-    <w:lsdException w:name="Colorful List Accent 4" w:semiHidden="0" w:uiPriority="72" w:unhideWhenUsed="0"/>
-    <w:lsdException w:name="Colorful Grid Accent 4" w:semiHidden="0" w:uiPriority="73" w:unhideWhenUsed="0"/>
-    <w:lsdException w:name="Light Shading Accent 5" w:semiHidden="0" w:uiPriority="60" w:unhideWhenUsed="0"/>
-    <w:lsdException w:name="Light List Accent 5" w:semiHidden="0" w:uiPriority="61" w:unhideWhenUsed="0"/>
-    <w:lsdException w:name="Light Grid Accent 5" w:semiHidden="0" w:uiPriority="62" w:unhideWhenUsed="0"/>
-    <w:lsdException w:name="Medium Shading 1 Accent 5" w:semiHidden="0" w:uiPriority="63" w:unhideWhenUsed="0"/>
-    <w:lsdException w:name="Medium Shading 2 Accent 5" w:semiHidden="0" w:uiPriority="64" w:unhideWhenUsed="0"/>
-    <w:lsdException w:name="Medium List 1 Accent 5" w:semiHidden="0" w:uiPriority="65" w:unhideWhenUsed="0"/>
-    <w:lsdException w:name="Medium List 2 Accent 5" w:semiHidden="0" w:uiPriority="66" w:unhideWhenUsed="0"/>
-    <w:lsdException w:name="Medium Grid 1 Accent 5" w:semiHidden="0" w:uiPriority="67" w:unhideWhenUsed="0"/>
-    <w:lsdException w:name="Medium Grid 2 Accent 5" w:semiHidden="0" w:uiPriority="68" w:unhideWhenUsed="0"/>
-    <w:lsdException w:name="Medium Grid 3 Accent 5" w:semiHidden="0" w:uiPriority="69" w:unhideWhenUsed="0"/>
-    <w:lsdException w:name="Dark List Accent 5" w:semiHidden="0" w:uiPriority="70" w:unhideWhenUsed="0"/>
-    <w:lsdException w:name="Colorful Shading Accent 5" w:semiHidden="0" w:uiPriority="71" w:unhideWhenUsed="0"/>
-    <w:lsdException w:name="Colorful List Accent 5" w:semiHidden="0" w:uiPriority="72" w:unhideWhenUsed="0"/>
-    <w:lsdException w:name="Colorful Grid Accent 5" w:semiHidden="0" w:uiPriority="73" w:unhideWhenUsed="0"/>
-    <w:lsdException w:name="Light Shading Accent 6" w:semiHidden="0" w:uiPriority="60" w:unhideWhenUsed="0"/>
-    <w:lsdException w:name="Light List Accent 6" w:semiHidden="0" w:uiPriority="61" w:unhideWhenUsed="0"/>
-    <w:lsdException w:name="Light Grid Accent 6" w:semiHidden="0" w:uiPriority="62" w:unhideWhenUsed="0"/>
-    <w:lsdException w:name="Medium Shading 1 Accent 6" w:semiHidden="0" w:uiPriority="63" w:unhideWhenUsed="0"/>
-    <w:lsdException w:name="Medium Shading 2 Accent 6" w:semiHidden="0" w:uiPriority="64" w:unhideWhenUsed="0"/>
-    <w:lsdException w:name="Medium List 1 Accent 6" w:semiHidden="0" w:uiPriority="65" w:unhideWhenUsed="0"/>
-    <w:lsdException w:name="Medium List 2 Accent 6" w:semiHidden="0" w:uiPriority="66" w:unhideWhenUsed="0"/>
-    <w:lsdException w:name="Medium Grid 1 Accent 6" w:semiHidden="0" w:uiPriority="67" w:unhideWhenUsed="0"/>
-    <w:lsdException w:name="Medium Grid 2 Accent 6" w:semiHidden="0" w:uiPriority="68" w:unhideWhenUsed="0"/>
-    <w:lsdException w:name="Medium Grid 3 Accent 6" w:semiHidden="0" w:uiPriority="69" w:unhideWhenUsed="0"/>
-    <w:lsdException w:name="Dark List Accent 6" w:semiHidden="0" w:uiPriority="70" w:unhideWhenUsed="0"/>
-    <w:lsdException w:name="Colorful Shading Accent 6" w:semiHidden="0" w:uiPriority="71" w:unhideWhenUsed="0"/>
-    <w:lsdException w:name="Colorful List Accent 6" w:semiHidden="0" w:uiPriority="72" w:unhideWhenUsed="0"/>
-    <w:lsdException w:name="Colorful Grid Accent 6" w:semiHidden="0" w:uiPriority="73" w:unhideWhenUsed="0"/>
-    <w:lsdException w:name="Subtle Emphasis" w:semiHidden="0" w:uiPriority="19" w:unhideWhenUsed="0" w:qFormat="1"/>
-    <w:lsdException w:name="Intense Emphasis" w:semiHidden="0" w:uiPriority="21" w:unhideWhenUsed="0" w:qFormat="1"/>
-    <w:lsdException w:name="Subtle Reference" w:semiHidden="0" w:uiPriority="31" w:unhideWhenUsed="0" w:qFormat="1"/>
-    <w:lsdException w:name="Intense Reference" w:semiHidden="0" w:uiPriority="32" w:unhideWhenUsed="0" w:qFormat="1"/>
-    <w:lsdException w:name="Book Title" w:semiHidden="0" w:uiPriority="33" w:unhideWhenUsed="0" w:qFormat="1"/>
-    <w:lsdException w:name="Bibliography" w:uiPriority="37"/>
-    <w:lsdException w:name="TOC Heading" w:uiPriority="39" w:qFormat="1"/>
-  </w:latentStyles>
-  <w:style w:type="paragraph" w:default="1" w:styleId="Normal">
-    <w:name w:val="Normal"/>
-    <w:qFormat/>
-  </w:style>
-  <w:style w:type="character" w:default="1" w:styleId="DefaultParagraphFont">
-    <w:name w:val="Default Paragraph Font"/>
-    <w:uiPriority w:val="1"/>
-    <w:semiHidden/>
-    <w:unhideWhenUsed/>
-  </w:style>
-  <w:style w:type="table" w:default="1" w:styleId="TableNormal">
-    <w:name w:val="Normal Table"/>
-    <w:uiPriority w:val="99"/>
-    <w:semiHidden/>
-    <w:unhideWhenUsed/>
-    <w:tblPr>
-      <w:tblInd w:w="0" w:type="dxa"/>
-      <w:tblCellMar>
-        <w:top w:w="0" w:type="dxa"/>
-        <w:left w:w="108" w:type="dxa"/>
-        <w:bottom w:w="0" w:type="dxa"/>
-        <w:right w:w="108" w:type="dxa"/>
-      </w:tblCellMar>
-    </w:tblPr>
-  </w:style>
-  <w:style w:type="numbering" w:default="1" w:styleId="NoList">
-    <w:name w:val="No List"/>
-    <w:uiPriority w:val="99"/>
-    <w:semiHidden/>
-    <w:unhideWhenUsed/>
-  </w:style>
-  <w:style w:type="paragraph" w:customStyle="1" w:styleId="EB913F6507EF42578457427602CE0C22">
-    <w:name w:val="EB913F6507EF42578457427602CE0C22"/>
-    <w:rsid w:val="0072145F"/>
-  </w:style>
-  <w:style w:type="paragraph" w:customStyle="1" w:styleId="628394ACB9FC413D856C6311DEE5BEC6">
-    <w:name w:val="628394ACB9FC413D856C6311DEE5BEC6"/>
-    <w:rsid w:val="0072145F"/>
-  </w:style>
-  <w:style w:type="paragraph" w:customStyle="1" w:styleId="83A405FF6B1247B5ABB10620EC3EF49D">
-    <w:name w:val="83A405FF6B1247B5ABB10620EC3EF49D"/>
-    <w:rsid w:val="0072145F"/>
-  </w:style>
-  <w:style w:type="paragraph" w:customStyle="1" w:styleId="3C59C6A8A6584C08A742BC52729B6AA1">
-    <w:name w:val="3C59C6A8A6584C08A742BC52729B6AA1"/>
-    <w:rsid w:val="0072145F"/>
-  </w:style>
-  <w:style w:type="paragraph" w:customStyle="1" w:styleId="04582D5638714B0AB6704E89B37556C5">
-    <w:name w:val="04582D5638714B0AB6704E89B37556C5"/>
-    <w:rsid w:val="0072145F"/>
-  </w:style>
-  <w:style w:type="paragraph" w:customStyle="1" w:styleId="130DA2A9372C48D189A183705A345698">
-    <w:name w:val="130DA2A9372C48D189A183705A345698"/>
-    <w:rsid w:val="0072145F"/>
-  </w:style>
-</w:styles>
-</file>
-
-<file path=word/glossary/stylesWithEffects.xml><?xml version="1.0" encoding="utf-8"?>
-<w:styles xmlns:wpc="http://schemas.microsoft.com/office/word/2010/wordprocessingCanvas" xmlns:mc="http://schemas.openxmlformats.org/markup-compatibility/2006" xmlns:o="urn:schemas-microsoft-com:office:office" xmlns:r="http://schemas.openxmlformats.org/officeDocument/2006/relationships" xmlns:m="http://schemas.openxmlformats.org/officeDocument/2006/math" xmlns:v="urn:schemas-microsoft-com:vml" xmlns:wp14="http://schemas.microsoft.com/office/word/2010/wordprocessingDrawing" xmlns:wp="http://schemas.openxmlformats.org/drawingml/2006/wordprocessingDrawing" xmlns:w10="urn:schemas-microsoft-com:office:word" xmlns:w="http://schemas.openxmlformats.org/wordprocessingml/2006/main" xmlns:w14="http://schemas.microsoft.com/office/word/2010/wordml" xmlns:wpg="http://schemas.microsoft.com/office/word/2010/wordprocessingGroup" xmlns:wpi="http://schemas.microsoft.com/office/word/2010/wordprocessingInk" xmlns:wne="http://schemas.microsoft.com/office/word/2006/wordml" xmlns:wps="http://schemas.microsoft.com/office/word/2010/wordprocessingShape" mc:Ignorable="w14 wp14">
-  <w:docDefaults>
-    <w:rPrDefault>
-      <w:rPr>
-        <w:rFonts w:asciiTheme="minorHAnsi" w:eastAsiaTheme="minorEastAsia" w:hAnsiTheme="minorHAnsi" w:cstheme="minorBidi"/>
-        <w:sz w:val="22"/>
-        <w:szCs w:val="22"/>
-        <w:lang w:val="en-US" w:eastAsia="en-US" w:bidi="ar-SA"/>
-      </w:rPr>
-    </w:rPrDefault>
-    <w:pPrDefault>
-      <w:pPr>
-        <w:spacing w:after="200" w:line="276" w:lineRule="auto"/>
-      </w:pPr>
-    </w:pPrDefault>
-  </w:docDefaults>
-  <w:latentStyles w:defLockedState="0" w:defUIPriority="99" w:defSemiHidden="1" w:defUnhideWhenUsed="1" w:defQFormat="0" w:count="267">
-    <w:lsdException w:name="Normal" w:semiHidden="0" w:uiPriority="0" w:unhideWhenUsed="0" w:qFormat="1"/>
-    <w:lsdException w:name="heading 1" w:semiHidden="0" w:uiPriority="9" w:unhideWhenUsed="0" w:qFormat="1"/>
-    <w:lsdException w:name="heading 2" w:uiPriority="9" w:qFormat="1"/>
-    <w:lsdException w:name="heading 3" w:uiPriority="9" w:qFormat="1"/>
-    <w:lsdException w:name="heading 4" w:uiPriority="9" w:qFormat="1"/>
-    <w:lsdException w:name="heading 5" w:uiPriority="9" w:qFormat="1"/>
-    <w:lsdException w:name="heading 6" w:uiPriority="9" w:qFormat="1"/>
-    <w:lsdException w:name="heading 7" w:uiPriority="9" w:qFormat="1"/>
-    <w:lsdException w:name="heading 8" w:uiPriority="9" w:qFormat="1"/>
-    <w:lsdException w:name="heading 9" w:uiPriority="9" w:qFormat="1"/>
-    <w:lsdException w:name="toc 1" w:uiPriority="39"/>
-    <w:lsdException w:name="toc 2" w:uiPriority="39"/>
-    <w:lsdException w:name="toc 3" w:uiPriority="39"/>
-    <w:lsdException w:name="toc 4" w:uiPriority="39"/>
-    <w:lsdException w:name="toc 5" w:uiPriority="39"/>
-    <w:lsdException w:name="toc 6" w:uiPriority="39"/>
-    <w:lsdException w:name="toc 7" w:uiPriority="39"/>
-    <w:lsdException w:name="toc 8" w:uiPriority="39"/>
-    <w:lsdException w:name="toc 9" w:uiPriority="39"/>
-    <w:lsdException w:name="caption" w:uiPriority="35" w:qFormat="1"/>
-    <w:lsdException w:name="Title" w:semiHidden="0" w:uiPriority="10" w:unhideWhenUsed="0" w:qFormat="1"/>
-    <w:lsdException w:name="Default Paragraph Font" w:uiPriority="1"/>
-    <w:lsdException w:name="Subtitle" w:semiHidden="0" w:uiPriority="11" w:unhideWhenUsed="0" w:qFormat="1"/>
-    <w:lsdException w:name="Strong" w:semiHidden="0" w:uiPriority="22" w:unhideWhenUsed="0" w:qFormat="1"/>
-    <w:lsdException w:name="Emphasis" w:semiHidden="0" w:uiPriority="20" w:unhideWhenUsed="0" w:qFormat="1"/>
-    <w:lsdException w:name="Table Grid" w:semiHidden="0" w:uiPriority="59" w:unhideWhenUsed="0"/>
-    <w:lsdException w:name="Placeholder Text" w:unhideWhenUsed="0"/>
-    <w:lsdException w:name="No Spacing" w:semiHidden="0" w:uiPriority="1" w:unhideWhenUsed="0" w:qFormat="1"/>
-    <w:lsdException w:name="Light Shading" w:semiHidden="0" w:uiPriority="60" w:unhideWhenUsed="0"/>
-    <w:lsdException w:name="Light List" w:semiHidden="0" w:uiPriority="61" w:unhideWhenUsed="0"/>
-    <w:lsdException w:name="Light Grid" w:semiHidden="0" w:uiPriority="62" w:unhideWhenUsed="0"/>
-    <w:lsdException w:name="Medium Shading 1" w:semiHidden="0" w:uiPriority="63" w:unhideWhenUsed="0"/>
-    <w:lsdException w:name="Medium Shading 2" w:semiHidden="0" w:uiPriority="64" w:unhideWhenUsed="0"/>
-    <w:lsdException w:name="Medium List 1" w:semiHidden="0" w:uiPriority="65" w:unhideWhenUsed="0"/>
-    <w:lsdException w:name="Medium List 2" w:semiHidden="0" w:uiPriority="66" w:unhideWhenUsed="0"/>
-    <w:lsdException w:name="Medium Grid 1" w:semiHidden="0" w:uiPriority="67" w:unhideWhenUsed="0"/>
-    <w:lsdException w:name="Medium Grid 2" w:semiHidden="0" w:uiPriority="68" w:unhideWhenUsed="0"/>
-    <w:lsdException w:name="Medium Grid 3" w:semiHidden="0" w:uiPriority="69" w:unhideWhenUsed="0"/>
-    <w:lsdException w:name="Dark List" w:semiHidden="0" w:uiPriority="70" w:unhideWhenUsed="0"/>
-    <w:lsdException w:name="Colorful Shading" w:semiHidden="0" w:uiPriority="71" w:unhideWhenUsed="0"/>
-    <w:lsdException w:name="Colorful List" w:semiHidden="0" w:uiPriority="72" w:unhideWhenUsed="0"/>
-    <w:lsdException w:name="Colorful Grid" w:semiHidden="0" w:uiPriority="73" w:unhideWhenUsed="0"/>
-    <w:lsdException w:name="Light Shading Accent 1" w:semiHidden="0" w:uiPriority="60" w:unhideWhenUsed="0"/>
-    <w:lsdException w:name="Light List Accent 1" w:semiHidden="0" w:uiPriority="61" w:unhideWhenUsed="0"/>
-    <w:lsdException w:name="Light Grid Accent 1" w:semiHidden="0" w:uiPriority="62" w:unhideWhenUsed="0"/>
-    <w:lsdException w:name="Medium Shading 1 Accent 1" w:semiHidden="0" w:uiPriority="63" w:unhideWhenUsed="0"/>
-    <w:lsdException w:name="Medium Shading 2 Accent 1" w:semiHidden="0" w:uiPriority="64" w:unhideWhenUsed="0"/>
-    <w:lsdException w:name="Medium List 1 Accent 1" w:semiHidden="0" w:uiPriority="65" w:unhideWhenUsed="0"/>
-    <w:lsdException w:name="Revision" w:unhideWhenUsed="0"/>
-    <w:lsdException w:name="List Paragraph" w:semiHidden="0" w:uiPriority="34" w:unhideWhenUsed="0" w:qFormat="1"/>
-    <w:lsdException w:name="Quote" w:semiHidden="0" w:uiPriority="29" w:unhideWhenUsed="0" w:qFormat="1"/>
-    <w:lsdException w:name="Intense Quote" w:semiHidden="0" w:uiPriority="30" w:unhideWhenUsed="0" w:qFormat="1"/>
-    <w:lsdException w:name="Medium List 2 Accent 1" w:semiHidden="0" w:uiPriority="66" w:unhideWhenUsed="0"/>
-    <w:lsdException w:name="Medium Grid 1 Accent 1" w:semiHidden="0" w:uiPriority="67" w:unhideWhenUsed="0"/>
-    <w:lsdException w:name="Medium Grid 2 Accent 1" w:semiHidden="0" w:uiPriority="68" w:unhideWhenUsed="0"/>
-    <w:lsdException w:name="Medium Grid 3 Accent 1" w:semiHidden="0" w:uiPriority="69" w:unhideWhenUsed="0"/>
-    <w:lsdException w:name="Dark List Accent 1" w:semiHidden="0" w:uiPriority="70" w:unhideWhenUsed="0"/>
-    <w:lsdException w:name="Colorful Shading Accent 1" w:semiHidden="0" w:uiPriority="71" w:unhideWhenUsed="0"/>
-    <w:lsdException w:name="Colorful List Accent 1" w:semiHidden="0" w:uiPriority="72" w:unhideWhenUsed="0"/>
-    <w:lsdException w:name="Colorful Grid Accent 1" w:semiHidden="0" w:uiPriority="73" w:unhideWhenUsed="0"/>
-    <w:lsdException w:name="Light Shading Accent 2" w:semiHidden="0" w:uiPriority="60" w:unhideWhenUsed="0"/>
-    <w:lsdException w:name="Light List Accent 2" w:semiHidden="0" w:uiPriority="61" w:unhideWhenUsed="0"/>
-    <w:lsdException w:name="Light Grid Accent 2" w:semiHidden="0" w:uiPriority="62" w:unhideWhenUsed="0"/>
-    <w:lsdException w:name="Medium Shading 1 Accent 2" w:semiHidden="0" w:uiPriority="63" w:unhideWhenUsed="0"/>
-    <w:lsdException w:name="Medium Shading 2 Accent 2" w:semiHidden="0" w:uiPriority="64" w:unhideWhenUsed="0"/>
-    <w:lsdException w:name="Medium List 1 Accent 2" w:semiHidden="0" w:uiPriority="65" w:unhideWhenUsed="0"/>
-    <w:lsdException w:name="Medium List 2 Accent 2" w:semiHidden="0" w:uiPriority="66" w:unhideWhenUsed="0"/>
-    <w:lsdException w:name="Medium Grid 1 Accent 2" w:semiHidden="0" w:uiPriority="67" w:unhideWhenUsed="0"/>
-    <w:lsdException w:name="Medium Grid 2 Accent 2" w:semiHidden="0" w:uiPriority="68" w:unhideWhenUsed="0"/>
-    <w:lsdException w:name="Medium Grid 3 Accent 2" w:semiHidden="0" w:uiPriority="69" w:unhideWhenUsed="0"/>
-    <w:lsdException w:name="Dark List Accent 2" w:semiHidden="0" w:uiPriority="70" w:unhideWhenUsed="0"/>
-    <w:lsdException w:name="Colorful Shading Accent 2" w:semiHidden="0" w:uiPriority="71" w:unhideWhenUsed="0"/>
-    <w:lsdException w:name="Colorful List Accent 2" w:semiHidden="0" w:uiPriority="72" w:unhideWhenUsed="0"/>
-    <w:lsdException w:name="Colorful Grid Accent 2" w:semiHidden="0" w:uiPriority="73" w:unhideWhenUsed="0"/>
-    <w:lsdException w:name="Light Shading Accent 3" w:semiHidden="0" w:uiPriority="60" w:unhideWhenUsed="0"/>
-    <w:lsdException w:name="Light List Accent 3" w:semiHidden="0" w:uiPriority="61" w:unhideWhenUsed="0"/>
-    <w:lsdException w:name="Light Grid Accent 3" w:semiHidden="0" w:uiPriority="62" w:unhideWhenUsed="0"/>
-    <w:lsdException w:name="Medium Shading 1 Accent 3" w:semiHidden="0" w:uiPriority="63" w:unhideWhenUsed="0"/>
-    <w:lsdException w:name="Medium Shading 2 Accent 3" w:semiHidden="0" w:uiPriority="64" w:unhideWhenUsed="0"/>
-    <w:lsdException w:name="Medium List 1 Accent 3" w:semiHidden="0" w:uiPriority="65" w:unhideWhenUsed="0"/>
-    <w:lsdException w:name="Medium List 2 Accent 3" w:semiHidden="0" w:uiPriority="66" w:unhideWhenUsed="0"/>
-    <w:lsdException w:name="Medium Grid 1 Accent 3" w:semiHidden="0" w:uiPriority="67" w:unhideWhenUsed="0"/>
-    <w:lsdException w:name="Medium Grid 2 Accent 3" w:semiHidden="0" w:uiPriority="68" w:unhideWhenUsed="0"/>
-    <w:lsdException w:name="Medium Grid 3 Accent 3" w:semiHidden="0" w:uiPriority="69" w:unhideWhenUsed="0"/>
-    <w:lsdException w:name="Dark List Accent 3" w:semiHidden="0" w:uiPriority="70" w:unhideWhenUsed="0"/>
-    <w:lsdException w:name="Colorful Shading Accent 3" w:semiHidden="0" w:uiPriority="71" w:unhideWhenUsed="0"/>
-    <w:lsdException w:name="Colorful List Accent 3" w:semiHidden="0" w:uiPriority="72" w:unhideWhenUsed="0"/>
-    <w:lsdException w:name="Colorful Grid Accent 3" w:semiHidden="0" w:uiPriority="73" w:unhideWhenUsed="0"/>
-    <w:lsdException w:name="Light Shading Accent 4" w:semiHidden="0" w:uiPriority="60" w:unhideWhenUsed="0"/>
-    <w:lsdException w:name="Light List Accent 4" w:semiHidden="0" w:uiPriority="61" w:unhideWhenUsed="0"/>
-    <w:lsdException w:name="Light Grid Accent 4" w:semiHidden="0" w:uiPriority="62" w:unhideWhenUsed="0"/>
-    <w:lsdException w:name="Medium Shading 1 Accent 4" w:semiHidden="0" w:uiPriority="63" w:unhideWhenUsed="0"/>
-    <w:lsdException w:name="Medium Shading 2 Accent 4" w:semiHidden="0" w:uiPriority="64" w:unhideWhenUsed="0"/>
-    <w:lsdException w:name="Medium List 1 Accent 4" w:semiHidden="0" w:uiPriority="65" w:unhideWhenUsed="0"/>
-    <w:lsdException w:name="Medium List 2 Accent 4" w:semiHidden="0" w:uiPriority="66" w:unhideWhenUsed="0"/>
-    <w:lsdException w:name="Medium Grid 1 Accent 4" w:semiHidden="0" w:uiPriority="67" w:unhideWhenUsed="0"/>
-    <w:lsdException w:name="Medium Grid 2 Accent 4" w:semiHidden="0" w:uiPriority="68" w:unhideWhenUsed="0"/>
-    <w:lsdException w:name="Medium Grid 3 Accent 4" w:semiHidden="0" w:uiPriority="69" w:unhideWhenUsed="0"/>
-    <w:lsdException w:name="Dark List Accent 4" w:semiHidden="0" w:uiPriority="70" w:unhideWhenUsed="0"/>
-    <w:lsdException w:name="Colorful Shading Accent 4" w:semiHidden="0" w:uiPriority="71" w:unhideWhenUsed="0"/>
-    <w:lsdException w:name="Colorful List Accent 4" w:semiHidden="0" w:uiPriority="72" w:unhideWhenUsed="0"/>
-    <w:lsdException w:name="Colorful Grid Accent 4" w:semiHidden="0" w:uiPriority="73" w:unhideWhenUsed="0"/>
-    <w:lsdException w:name="Light Shading Accent 5" w:semiHidden="0" w:uiPriority="60" w:unhideWhenUsed="0"/>
-    <w:lsdException w:name="Light List Accent 5" w:semiHidden="0" w:uiPriority="61" w:unhideWhenUsed="0"/>
-    <w:lsdException w:name="Light Grid Accent 5" w:semiHidden="0" w:uiPriority="62" w:unhideWhenUsed="0"/>
-    <w:lsdException w:name="Medium Shading 1 Accent 5" w:semiHidden="0" w:uiPriority="63" w:unhideWhenUsed="0"/>
-    <w:lsdException w:name="Medium Shading 2 Accent 5" w:semiHidden="0" w:uiPriority="64" w:unhideWhenUsed="0"/>
-    <w:lsdException w:name="Medium List 1 Accent 5" w:semiHidden="0" w:uiPriority="65" w:unhideWhenUsed="0"/>
-    <w:lsdException w:name="Medium List 2 Accent 5" w:semiHidden="0" w:uiPriority="66" w:unhideWhenUsed="0"/>
-    <w:lsdException w:name="Medium Grid 1 Accent 5" w:semiHidden="0" w:uiPriority="67" w:unhideWhenUsed="0"/>
-    <w:lsdException w:name="Medium Grid 2 Accent 5" w:semiHidden="0" w:uiPriority="68" w:unhideWhenUsed="0"/>
-    <w:lsdException w:name="Medium Grid 3 Accent 5" w:semiHidden="0" w:uiPriority="69" w:unhideWhenUsed="0"/>
-    <w:lsdException w:name="Dark List Accent 5" w:semiHidden="0" w:uiPriority="70" w:unhideWhenUsed="0"/>
-    <w:lsdException w:name="Colorful Shading Accent 5" w:semiHidden="0" w:uiPriority="71" w:unhideWhenUsed="0"/>
-    <w:lsdException w:name="Colorful List Accent 5" w:semiHidden="0" w:uiPriority="72" w:unhideWhenUsed="0"/>
-    <w:lsdException w:name="Colorful Grid Accent 5" w:semiHidden="0" w:uiPriority="73" w:unhideWhenUsed="0"/>
-    <w:lsdException w:name="Light Shading Accent 6" w:semiHidden="0" w:uiPriority="60" w:unhideWhenUsed="0"/>
-    <w:lsdException w:name="Light List Accent 6" w:semiHidden="0" w:uiPriority="61" w:unhideWhenUsed="0"/>
-    <w:lsdException w:name="Light Grid Accent 6" w:semiHidden="0" w:uiPriority="62" w:unhideWhenUsed="0"/>
-    <w:lsdException w:name="Medium Shading 1 Accent 6" w:semiHidden="0" w:uiPriority="63" w:unhideWhenUsed="0"/>
-    <w:lsdException w:name="Medium Shading 2 Accent 6" w:semiHidden="0" w:uiPriority="64" w:unhideWhenUsed="0"/>
-    <w:lsdException w:name="Medium List 1 Accent 6" w:semiHidden="0" w:uiPriority="65" w:unhideWhenUsed="0"/>
-    <w:lsdException w:name="Medium List 2 Accent 6" w:semiHidden="0" w:uiPriority="66" w:unhideWhenUsed="0"/>
-    <w:lsdException w:name="Medium Grid 1 Accent 6" w:semiHidden="0" w:uiPriority="67" w:unhideWhenUsed="0"/>
-    <w:lsdException w:name="Medium Grid 2 Accent 6" w:semiHidden="0" w:uiPriority="68" w:unhideWhenUsed="0"/>
-    <w:lsdException w:name="Medium Grid 3 Accent 6" w:semiHidden="0" w:uiPriority="69" w:unhideWhenUsed="0"/>
-    <w:lsdException w:name="Dark List Accent 6" w:semiHidden="0" w:uiPriority="70" w:unhideWhenUsed="0"/>
-    <w:lsdException w:name="Colorful Shading Accent 6" w:semiHidden="0" w:uiPriority="71" w:unhideWhenUsed="0"/>
-    <w:lsdException w:name="Colorful List Accent 6" w:semiHidden="0" w:uiPriority="72" w:unhideWhenUsed="0"/>
-    <w:lsdException w:name="Colorful Grid Accent 6" w:semiHidden="0" w:uiPriority="73" w:unhideWhenUsed="0"/>
-    <w:lsdException w:name="Subtle Emphasis" w:semiHidden="0" w:uiPriority="19" w:unhideWhenUsed="0" w:qFormat="1"/>
-    <w:lsdException w:name="Intense Emphasis" w:semiHidden="0" w:uiPriority="21" w:unhideWhenUsed="0" w:qFormat="1"/>
-    <w:lsdException w:name="Subtle Reference" w:semiHidden="0" w:uiPriority="31" w:unhideWhenUsed="0" w:qFormat="1"/>
-    <w:lsdException w:name="Intense Reference" w:semiHidden="0" w:uiPriority="32" w:unhideWhenUsed="0" w:qFormat="1"/>
-    <w:lsdException w:name="Book Title" w:semiHidden="0" w:uiPriority="33" w:unhideWhenUsed="0" w:qFormat="1"/>
-    <w:lsdException w:name="Bibliography" w:uiPriority="37"/>
-    <w:lsdException w:name="TOC Heading" w:uiPriority="39" w:qFormat="1"/>
-  </w:latentStyles>
-  <w:style w:type="paragraph" w:default="1" w:styleId="Normal">
-    <w:name w:val="Normal"/>
-    <w:qFormat/>
-  </w:style>
-  <w:style w:type="character" w:default="1" w:styleId="DefaultParagraphFont">
-    <w:name w:val="Default Paragraph Font"/>
-    <w:uiPriority w:val="1"/>
-    <w:semiHidden/>
-    <w:unhideWhenUsed/>
-  </w:style>
-  <w:style w:type="table" w:default="1" w:styleId="TableNormal">
-    <w:name w:val="Normal Table"/>
-    <w:uiPriority w:val="99"/>
-    <w:semiHidden/>
-    <w:unhideWhenUsed/>
-    <w:tblPr>
-      <w:tblInd w:w="0" w:type="dxa"/>
-      <w:tblCellMar>
-        <w:top w:w="0" w:type="dxa"/>
-        <w:left w:w="108" w:type="dxa"/>
-        <w:bottom w:w="0" w:type="dxa"/>
-        <w:right w:w="108" w:type="dxa"/>
-      </w:tblCellMar>
-    </w:tblPr>
-  </w:style>
-  <w:style w:type="numbering" w:default="1" w:styleId="NoList">
-    <w:name w:val="No List"/>
-    <w:uiPriority w:val="99"/>
-    <w:semiHidden/>
-    <w:unhideWhenUsed/>
-  </w:style>
-  <w:style w:type="paragraph" w:customStyle="1" w:styleId="EB913F6507EF42578457427602CE0C22">
-    <w:name w:val="EB913F6507EF42578457427602CE0C22"/>
-    <w:rsid w:val="0072145F"/>
-  </w:style>
-  <w:style w:type="paragraph" w:customStyle="1" w:styleId="628394ACB9FC413D856C6311DEE5BEC6">
-    <w:name w:val="628394ACB9FC413D856C6311DEE5BEC6"/>
-    <w:rsid w:val="0072145F"/>
-  </w:style>
-  <w:style w:type="paragraph" w:customStyle="1" w:styleId="83A405FF6B1247B5ABB10620EC3EF49D">
-    <w:name w:val="83A405FF6B1247B5ABB10620EC3EF49D"/>
-    <w:rsid w:val="0072145F"/>
-  </w:style>
-  <w:style w:type="paragraph" w:customStyle="1" w:styleId="3C59C6A8A6584C08A742BC52729B6AA1">
-    <w:name w:val="3C59C6A8A6584C08A742BC52729B6AA1"/>
-    <w:rsid w:val="0072145F"/>
-  </w:style>
-  <w:style w:type="paragraph" w:customStyle="1" w:styleId="04582D5638714B0AB6704E89B37556C5">
-    <w:name w:val="04582D5638714B0AB6704E89B37556C5"/>
-    <w:rsid w:val="0072145F"/>
-  </w:style>
-  <w:style w:type="paragraph" w:customStyle="1" w:styleId="130DA2A9372C48D189A183705A345698">
-    <w:name w:val="130DA2A9372C48D189A183705A345698"/>
-    <w:rsid w:val="0072145F"/>
-  </w:style>
-</w:styles>
-</file>
-
-<file path=word/glossary/webSettings.xml><?xml version="1.0" encoding="utf-8"?>
-<w:webSettings xmlns:mc="http://schemas.openxmlformats.org/markup-compatibility/2006" xmlns:r="http://schemas.openxmlformats.org/officeDocument/2006/relationships" xmlns:w="http://schemas.openxmlformats.org/wordprocessingml/2006/main" xmlns:w14="http://schemas.microsoft.com/office/word/2010/wordml" mc:Ignorable="w14">
-  <w:optimizeForBrowser/>
-  <w:allowPNG/>
-</w:webSettings>
 </file>
 
 <file path=word/theme/theme1.xml><?xml version="1.0" encoding="utf-8"?>
@@ -8720,7 +8537,7 @@
 
 <file path=customXml/item1.xml><?xml version="1.0" encoding="utf-8"?>
 <CoverPageProperties xmlns="http://schemas.microsoft.com/office/2006/coverPageProps">
-  <PublishDate>2016-09-18T00:00:00</PublishDate>
+  <PublishDate>2016-09-26T00:00:00</PublishDate>
   <Abstract/>
   <CompanyAddress/>
   <CompanyPhone/>

</xml_diff>